<commit_message>
MQTT reciving and consuming thorough IDE
</commit_message>
<xml_diff>
--- a/Report.docx
+++ b/Report.docx
@@ -26,7 +26,7 @@
       <w:pPr>
         <w:ind w:firstLine="360"/>
         <w:rPr>
-          <w:rFonts w:cs="B Nazanin" w:hint="cs"/>
+          <w:rFonts w:cs="B Nazanin"/>
           <w:sz w:val="26"/>
           <w:szCs w:val="26"/>
           <w:rtl/>
@@ -962,16 +962,7 @@
           <w:szCs w:val="26"/>
           <w:rtl/>
         </w:rPr>
-        <w:t xml:space="preserve"> بسم الل</w:t>
-      </w:r>
-      <w:r>
-        <w:rPr>
-          <w:rFonts w:cs="B Nazanin" w:hint="cs"/>
-          <w:sz w:val="26"/>
-          <w:szCs w:val="26"/>
-          <w:rtl/>
-        </w:rPr>
-        <w:t>ه</w:t>
+        <w:t xml:space="preserve"> بسم الله</w:t>
       </w:r>
     </w:p>
     <w:p>
@@ -1170,7 +1161,7 @@
       <w:pPr>
         <w:ind w:left="360"/>
         <w:rPr>
-          <w:rFonts w:cs="B Nazanin" w:hint="cs"/>
+          <w:rFonts w:cs="B Nazanin"/>
           <w:sz w:val="26"/>
           <w:szCs w:val="26"/>
           <w:rtl/>
@@ -1957,112 +1948,2929 @@
           <w:rFonts w:cs="B Nazanin"/>
           <w:sz w:val="26"/>
           <w:szCs w:val="26"/>
-        </w:rPr>
-      </w:pPr>
-    </w:p>
-    <w:p>
-      <w:pPr>
-        <w:rPr>
-          <w:rFonts w:cs="B Nazanin"/>
-          <w:sz w:val="26"/>
-          <w:szCs w:val="26"/>
-        </w:rPr>
-      </w:pPr>
-    </w:p>
-    <w:p>
-      <w:pPr>
-        <w:rPr>
-          <w:rFonts w:cs="B Nazanin"/>
-          <w:sz w:val="26"/>
-          <w:szCs w:val="26"/>
-        </w:rPr>
-      </w:pPr>
-    </w:p>
-    <w:p>
-      <w:pPr>
-        <w:rPr>
-          <w:rFonts w:cs="B Nazanin"/>
-          <w:sz w:val="26"/>
-          <w:szCs w:val="26"/>
-        </w:rPr>
-      </w:pPr>
-    </w:p>
-    <w:p>
-      <w:pPr>
-        <w:rPr>
-          <w:rFonts w:cs="B Nazanin"/>
-          <w:sz w:val="26"/>
-          <w:szCs w:val="26"/>
-        </w:rPr>
-      </w:pPr>
-    </w:p>
-    <w:p>
-      <w:pPr>
-        <w:rPr>
-          <w:rFonts w:cs="B Nazanin"/>
-          <w:sz w:val="26"/>
-          <w:szCs w:val="26"/>
-          <w:rtl/>
-        </w:rPr>
-      </w:pPr>
-    </w:p>
-    <w:p>
-      <w:pPr>
-        <w:rPr>
-          <w:rFonts w:cs="B Nazanin"/>
-          <w:sz w:val="26"/>
-          <w:szCs w:val="26"/>
-          <w:rtl/>
-        </w:rPr>
-      </w:pPr>
-    </w:p>
-    <w:p>
-      <w:pPr>
-        <w:rPr>
-          <w:rFonts w:cs="B Nazanin"/>
-          <w:sz w:val="26"/>
-          <w:szCs w:val="26"/>
-          <w:rtl/>
-        </w:rPr>
-      </w:pPr>
-    </w:p>
-    <w:p>
-      <w:pPr>
-        <w:rPr>
-          <w:rFonts w:cs="B Nazanin"/>
-          <w:sz w:val="26"/>
-          <w:szCs w:val="26"/>
-        </w:rPr>
-      </w:pPr>
-    </w:p>
-    <w:p>
-      <w:pPr>
-        <w:rPr>
-          <w:rFonts w:cs="B Nazanin"/>
-          <w:sz w:val="26"/>
-          <w:szCs w:val="26"/>
-        </w:rPr>
-      </w:pPr>
-    </w:p>
-    <w:p>
-      <w:pPr>
-        <w:rPr>
-          <w:rFonts w:cs="B Nazanin"/>
-          <w:sz w:val="26"/>
-          <w:szCs w:val="26"/>
-        </w:rPr>
-      </w:pPr>
-    </w:p>
-    <w:p>
-      <w:pPr>
-        <w:rPr>
-          <w:rFonts w:cs="B Nazanin"/>
-          <w:sz w:val="26"/>
-          <w:szCs w:val="26"/>
-        </w:rPr>
-      </w:pPr>
-    </w:p>
-    <w:p/>
+          <w:rtl/>
+        </w:rPr>
+      </w:pPr>
+    </w:p>
+    <w:p>
+      <w:pPr>
+        <w:rPr>
+          <w:rFonts w:cs="B Nazanin"/>
+          <w:sz w:val="26"/>
+          <w:szCs w:val="26"/>
+          <w:rtl/>
+        </w:rPr>
+      </w:pPr>
+    </w:p>
+    <w:p>
+      <w:pPr>
+        <w:rPr>
+          <w:rFonts w:cs="B Nazanin"/>
+          <w:sz w:val="26"/>
+          <w:szCs w:val="26"/>
+          <w:rtl/>
+        </w:rPr>
+      </w:pPr>
+    </w:p>
+    <w:p>
+      <w:pPr>
+        <w:rPr>
+          <w:rFonts w:cs="B Nazanin"/>
+          <w:sz w:val="26"/>
+          <w:szCs w:val="26"/>
+          <w:rtl/>
+        </w:rPr>
+      </w:pPr>
+    </w:p>
+    <w:p>
+      <w:pPr>
+        <w:rPr>
+          <w:rFonts w:cs="B Nazanin"/>
+          <w:sz w:val="26"/>
+          <w:szCs w:val="26"/>
+          <w:rtl/>
+        </w:rPr>
+      </w:pPr>
+      <w:r>
+        <w:rPr>
+          <w:rFonts w:cs="B Nazanin" w:hint="cs"/>
+          <w:sz w:val="26"/>
+          <w:szCs w:val="26"/>
+          <w:rtl/>
+        </w:rPr>
+        <w:lastRenderedPageBreak/>
+        <w:t>ویژگی هایی که ساپورت میکند:</w:t>
+      </w:r>
+    </w:p>
+    <w:p>
+      <w:pPr>
+        <w:numPr>
+          <w:ilvl w:val="0"/>
+          <w:numId w:val="1"/>
+        </w:numPr>
+        <w:bidi w:val="0"/>
+        <w:spacing w:after="0" w:line="240" w:lineRule="auto"/>
+        <w:ind w:left="0"/>
+        <w:rPr>
+          <w:rFonts w:ascii="Arial" w:eastAsia="Times New Roman" w:hAnsi="Arial" w:cs="Arial"/>
+          <w:color w:val="000000"/>
+          <w:spacing w:val="2"/>
+          <w:sz w:val="24"/>
+          <w:szCs w:val="24"/>
+          <w:lang w:bidi="ar-SA"/>
+        </w:rPr>
+      </w:pPr>
+      <w:r>
+        <w:rPr>
+          <w:rFonts w:ascii="Arial" w:eastAsia="Times New Roman" w:hAnsi="Arial" w:cs="Arial"/>
+          <w:color w:val="000000"/>
+          <w:spacing w:val="2"/>
+          <w:sz w:val="24"/>
+          <w:szCs w:val="24"/>
+          <w:lang w:bidi="ar-SA"/>
+        </w:rPr>
+        <w:t>QoS0 and QoS1 publish &amp; consume</w:t>
+      </w:r>
+    </w:p>
+    <w:p>
+      <w:pPr>
+        <w:numPr>
+          <w:ilvl w:val="0"/>
+          <w:numId w:val="1"/>
+        </w:numPr>
+        <w:bidi w:val="0"/>
+        <w:spacing w:after="0" w:line="240" w:lineRule="auto"/>
+        <w:ind w:left="0"/>
+        <w:rPr>
+          <w:rFonts w:ascii="Arial" w:eastAsia="Times New Roman" w:hAnsi="Arial" w:cs="Arial"/>
+          <w:color w:val="000000"/>
+          <w:spacing w:val="2"/>
+          <w:sz w:val="24"/>
+          <w:szCs w:val="24"/>
+          <w:lang w:bidi="ar-SA"/>
+        </w:rPr>
+      </w:pPr>
+      <w:r>
+        <w:rPr>
+          <w:rFonts w:ascii="Arial" w:eastAsia="Times New Roman" w:hAnsi="Arial" w:cs="Arial"/>
+          <w:color w:val="000000"/>
+          <w:spacing w:val="2"/>
+          <w:sz w:val="24"/>
+          <w:szCs w:val="24"/>
+          <w:lang w:bidi="ar-SA"/>
+        </w:rPr>
+        <w:t>QoS2 publish (downgraded to QoS1)</w:t>
+      </w:r>
+    </w:p>
+    <w:p>
+      <w:pPr>
+        <w:numPr>
+          <w:ilvl w:val="0"/>
+          <w:numId w:val="1"/>
+        </w:numPr>
+        <w:bidi w:val="0"/>
+        <w:spacing w:after="0" w:line="240" w:lineRule="auto"/>
+        <w:ind w:left="0"/>
+        <w:rPr>
+          <w:rFonts w:ascii="Arial" w:eastAsia="Times New Roman" w:hAnsi="Arial" w:cs="Arial"/>
+          <w:color w:val="000000"/>
+          <w:spacing w:val="2"/>
+          <w:sz w:val="24"/>
+          <w:szCs w:val="24"/>
+          <w:lang w:bidi="ar-SA"/>
+        </w:rPr>
+      </w:pPr>
+      <w:r>
+        <w:rPr>
+          <w:rFonts w:ascii="Arial" w:eastAsia="Times New Roman" w:hAnsi="Arial" w:cs="Arial"/>
+          <w:color w:val="000000"/>
+          <w:spacing w:val="2"/>
+          <w:sz w:val="24"/>
+          <w:szCs w:val="24"/>
+          <w:lang w:bidi="ar-SA"/>
+        </w:rPr>
+        <w:t>Last Will and Testament (LWT)</w:t>
+      </w:r>
+    </w:p>
+    <w:p>
+      <w:pPr>
+        <w:numPr>
+          <w:ilvl w:val="0"/>
+          <w:numId w:val="1"/>
+        </w:numPr>
+        <w:bidi w:val="0"/>
+        <w:spacing w:after="0" w:line="240" w:lineRule="auto"/>
+        <w:ind w:left="0"/>
+        <w:rPr>
+          <w:rFonts w:ascii="Arial" w:eastAsia="Times New Roman" w:hAnsi="Arial" w:cs="Arial"/>
+          <w:color w:val="000000"/>
+          <w:spacing w:val="2"/>
+          <w:sz w:val="24"/>
+          <w:szCs w:val="24"/>
+          <w:lang w:bidi="ar-SA"/>
+        </w:rPr>
+      </w:pPr>
+      <w:r>
+        <w:rPr>
+          <w:rFonts w:ascii="Arial" w:eastAsia="Times New Roman" w:hAnsi="Arial" w:cs="Arial"/>
+          <w:color w:val="000000"/>
+          <w:spacing w:val="2"/>
+          <w:sz w:val="24"/>
+          <w:szCs w:val="24"/>
+          <w:lang w:bidi="ar-SA"/>
+        </w:rPr>
+        <w:t>TLS</w:t>
+      </w:r>
+    </w:p>
+    <w:p>
+      <w:pPr>
+        <w:numPr>
+          <w:ilvl w:val="0"/>
+          <w:numId w:val="1"/>
+        </w:numPr>
+        <w:bidi w:val="0"/>
+        <w:spacing w:after="0" w:line="240" w:lineRule="auto"/>
+        <w:ind w:left="0"/>
+        <w:rPr>
+          <w:rFonts w:ascii="Arial" w:eastAsia="Times New Roman" w:hAnsi="Arial" w:cs="Arial"/>
+          <w:color w:val="000000"/>
+          <w:spacing w:val="2"/>
+          <w:sz w:val="24"/>
+          <w:szCs w:val="24"/>
+          <w:lang w:bidi="ar-SA"/>
+        </w:rPr>
+      </w:pPr>
+      <w:r>
+        <w:rPr>
+          <w:rFonts w:ascii="Arial" w:eastAsia="Times New Roman" w:hAnsi="Arial" w:cs="Arial"/>
+          <w:color w:val="000000"/>
+          <w:spacing w:val="2"/>
+          <w:sz w:val="24"/>
+          <w:szCs w:val="24"/>
+          <w:lang w:bidi="ar-SA"/>
+        </w:rPr>
+        <w:t>Session stickiness</w:t>
+      </w:r>
+    </w:p>
+    <w:p>
+      <w:pPr>
+        <w:numPr>
+          <w:ilvl w:val="0"/>
+          <w:numId w:val="1"/>
+        </w:numPr>
+        <w:bidi w:val="0"/>
+        <w:spacing w:after="0" w:line="240" w:lineRule="auto"/>
+        <w:ind w:left="0"/>
+        <w:rPr>
+          <w:rFonts w:ascii="Arial" w:eastAsia="Times New Roman" w:hAnsi="Arial" w:cs="Arial"/>
+          <w:color w:val="000000"/>
+          <w:spacing w:val="2"/>
+          <w:sz w:val="24"/>
+          <w:szCs w:val="24"/>
+          <w:lang w:bidi="ar-SA"/>
+        </w:rPr>
+      </w:pPr>
+      <w:r>
+        <w:rPr>
+          <w:rFonts w:ascii="Arial" w:eastAsia="Times New Roman" w:hAnsi="Arial" w:cs="Arial"/>
+          <w:color w:val="000000"/>
+          <w:spacing w:val="2"/>
+          <w:sz w:val="24"/>
+          <w:szCs w:val="24"/>
+          <w:lang w:bidi="ar-SA"/>
+        </w:rPr>
+        <w:t>Retained messages with pluggable storage backends</w:t>
+      </w:r>
+    </w:p>
+    <w:p>
+      <w:pPr>
+        <w:rPr>
+          <w:rFonts w:cs="B Nazanin"/>
+          <w:sz w:val="26"/>
+          <w:szCs w:val="26"/>
+          <w:rtl/>
+        </w:rPr>
+      </w:pPr>
+    </w:p>
+    <w:p>
+      <w:pPr>
+        <w:rPr>
+          <w:rFonts w:cs="B Nazanin"/>
+          <w:sz w:val="26"/>
+          <w:szCs w:val="26"/>
+        </w:rPr>
+      </w:pPr>
+      <w:r>
+        <w:rPr>
+          <w:rFonts w:cs="B Nazanin" w:hint="cs"/>
+          <w:sz w:val="26"/>
+          <w:szCs w:val="26"/>
+          <w:rtl/>
+        </w:rPr>
+        <w:t xml:space="preserve">کلاینت ها میتوانند با پروتکل های دیگری نیز تعامل داشته باشند. همه ی ویژگی های </w:t>
+      </w:r>
+      <w:hyperlink r:id="rId5" w:history="1">
+        <w:r>
+          <w:rPr>
+            <w:rStyle w:val="Hyperlink"/>
+            <w:rFonts w:ascii="Arial" w:hAnsi="Arial" w:cs="Arial"/>
+            <w:color w:val="FF6600"/>
+            <w:spacing w:val="2"/>
+          </w:rPr>
+          <w:t>management UI</w:t>
+        </w:r>
+      </w:hyperlink>
+      <w:r>
+        <w:rPr>
+          <w:rFonts w:hint="cs"/>
+          <w:rtl/>
+        </w:rPr>
+        <w:t xml:space="preserve"> </w:t>
+      </w:r>
+      <w:r>
+        <w:rPr>
+          <w:rFonts w:cs="B Nazanin" w:hint="cs"/>
+          <w:sz w:val="26"/>
+          <w:szCs w:val="26"/>
+          <w:rtl/>
+        </w:rPr>
+        <w:t xml:space="preserve">میتوان استفاده نمود و همچنین میتوان از بعضی از پلاگین های دیگر استفاده کرد. ولی محدودیت هایی وجود دارد که برای استفاده باید مورد نظر قرار داد. </w:t>
+      </w:r>
+    </w:p>
+    <w:p>
+      <w:pPr>
+        <w:rPr>
+          <w:rFonts w:cs="B Nazanin"/>
+          <w:sz w:val="26"/>
+          <w:szCs w:val="26"/>
+        </w:rPr>
+      </w:pPr>
+    </w:p>
+    <w:p>
+      <w:pPr>
+        <w:rPr>
+          <w:rFonts w:cs="B Nazanin"/>
+          <w:sz w:val="26"/>
+          <w:szCs w:val="26"/>
+          <w:rtl/>
+        </w:rPr>
+      </w:pPr>
+      <w:r>
+        <w:rPr>
+          <w:rFonts w:cs="B Nazanin" w:hint="cs"/>
+          <w:sz w:val="26"/>
+          <w:szCs w:val="26"/>
+          <w:rtl/>
+        </w:rPr>
+        <w:t>بعد از فعال کردن پلاگین</w:t>
+      </w:r>
+      <w:r>
+        <w:rPr>
+          <w:rFonts w:cs="B Nazanin" w:hint="cs"/>
+          <w:sz w:val="26"/>
+          <w:szCs w:val="26"/>
+          <w:rtl/>
+        </w:rPr>
+        <w:t xml:space="preserve">(از طریق داکر فایل میتونیم کامند رو تنظیم کنیم ران شه اونجا فعال میکنیم) برای یک اتصال موفق ، باید کاربران به طور کامل از طریق </w:t>
+      </w:r>
+      <w:r>
+        <w:rPr>
+          <w:rFonts w:ascii="Arial" w:hAnsi="Arial" w:cs="Arial"/>
+          <w:color w:val="000000"/>
+          <w:spacing w:val="2"/>
+        </w:rPr>
+        <w:t>virtual host</w:t>
+      </w:r>
+      <w:r>
+        <w:rPr>
+          <w:rFonts w:ascii="Arial" w:hAnsi="Arial" w:cs="Arial" w:hint="cs"/>
+          <w:color w:val="000000"/>
+          <w:spacing w:val="2"/>
+          <w:rtl/>
+        </w:rPr>
+        <w:t xml:space="preserve"> </w:t>
+      </w:r>
+      <w:r>
+        <w:rPr>
+          <w:rFonts w:cs="B Nazanin" w:hint="cs"/>
+          <w:sz w:val="26"/>
+          <w:szCs w:val="26"/>
+          <w:rtl/>
+        </w:rPr>
+        <w:t xml:space="preserve">مورد تصدیق و شناسایی قرار گیرند و اجازه ارسال پیام دریافت کنند. کلاینت ها در اکثر مواقع باید برای اتصال یک </w:t>
+      </w:r>
+      <w:r>
+        <w:rPr>
+          <w:rFonts w:ascii="Arial" w:hAnsi="Arial" w:cs="Arial"/>
+          <w:color w:val="000000"/>
+          <w:spacing w:val="2"/>
+        </w:rPr>
+        <w:t>credentials</w:t>
+      </w:r>
+      <w:r>
+        <w:rPr>
+          <w:rFonts w:cs="B Nazanin" w:hint="cs"/>
+          <w:sz w:val="26"/>
+          <w:szCs w:val="26"/>
+          <w:rtl/>
+        </w:rPr>
+        <w:t xml:space="preserve"> ارائه کنند.</w:t>
+      </w:r>
+    </w:p>
+    <w:p>
+      <w:pPr>
+        <w:rPr>
+          <w:rFonts w:cs="B Nazanin"/>
+          <w:sz w:val="26"/>
+          <w:szCs w:val="26"/>
+          <w:rtl/>
+        </w:rPr>
+      </w:pPr>
+      <w:r>
+        <w:rPr>
+          <w:rFonts w:cs="B Nazanin" w:hint="cs"/>
+          <w:sz w:val="26"/>
+          <w:szCs w:val="26"/>
+          <w:rtl/>
+        </w:rPr>
+        <w:t xml:space="preserve">برای تنظیم نحوه مدل اتصال چند روش موجود است. 1) مجموعه درستورات </w:t>
+      </w:r>
+      <w:r>
+        <w:rPr>
+          <w:rFonts w:ascii="Arial" w:hAnsi="Arial" w:cs="Arial"/>
+          <w:color w:val="000000"/>
+          <w:spacing w:val="2"/>
+        </w:rPr>
+        <w:t> </w:t>
+      </w:r>
+      <w:proofErr w:type="spellStart"/>
+      <w:r>
+        <w:fldChar w:fldCharType="begin"/>
+      </w:r>
+      <w:r>
+        <w:instrText xml:space="preserve"> HYPERLINK "https://www.rabbitmq.com/cli.html" </w:instrText>
+      </w:r>
+      <w:r>
+        <w:fldChar w:fldCharType="separate"/>
+      </w:r>
+      <w:r>
+        <w:rPr>
+          <w:rStyle w:val="Hyperlink"/>
+          <w:rFonts w:ascii="Arial" w:hAnsi="Arial" w:cs="Arial"/>
+          <w:color w:val="FF6600"/>
+          <w:spacing w:val="2"/>
+        </w:rPr>
+        <w:t>rabbitmqctl</w:t>
+      </w:r>
+      <w:proofErr w:type="spellEnd"/>
+      <w:r>
+        <w:fldChar w:fldCharType="end"/>
+      </w:r>
+      <w:r>
+        <w:rPr>
+          <w:rFonts w:cs="B Nazanin" w:hint="cs"/>
+          <w:sz w:val="26"/>
+          <w:szCs w:val="26"/>
+          <w:rtl/>
+        </w:rPr>
+        <w:t xml:space="preserve">که میتوان از طریق </w:t>
+      </w:r>
+      <w:proofErr w:type="spellStart"/>
+      <w:r>
+        <w:rPr>
+          <w:rFonts w:cs="B Nazanin"/>
+          <w:sz w:val="26"/>
+          <w:szCs w:val="26"/>
+        </w:rPr>
+        <w:t>dockerfile</w:t>
+      </w:r>
+      <w:proofErr w:type="spellEnd"/>
+      <w:r>
+        <w:rPr>
+          <w:rFonts w:cs="B Nazanin"/>
+          <w:sz w:val="26"/>
+          <w:szCs w:val="26"/>
+        </w:rPr>
+        <w:t xml:space="preserve"> </w:t>
+      </w:r>
+      <w:r>
+        <w:rPr>
+          <w:rFonts w:cs="B Nazanin" w:hint="cs"/>
+          <w:sz w:val="26"/>
+          <w:szCs w:val="26"/>
+          <w:rtl/>
+        </w:rPr>
+        <w:t xml:space="preserve"> پیش از شروع تنظیم کرد نوشتن (راه بهتر با امکانات بیشتر هست. )2 ) استفاده از</w:t>
+      </w:r>
+      <w:r>
+        <w:rPr>
+          <w:rFonts w:cs="B Nazanin"/>
+          <w:sz w:val="26"/>
+          <w:szCs w:val="26"/>
+        </w:rPr>
+        <w:t xml:space="preserve"> </w:t>
+      </w:r>
+      <w:r>
+        <w:rPr>
+          <w:rFonts w:cs="B Nazanin" w:hint="cs"/>
+          <w:sz w:val="26"/>
+          <w:szCs w:val="26"/>
+          <w:rtl/>
+        </w:rPr>
+        <w:t xml:space="preserve">پلاگین  </w:t>
+      </w:r>
+      <w:r>
+        <w:rPr>
+          <w:rFonts w:ascii="Arial" w:hAnsi="Arial" w:cs="Arial"/>
+          <w:color w:val="000000"/>
+          <w:spacing w:val="2"/>
+        </w:rPr>
+        <w:t> </w:t>
+      </w:r>
+      <w:hyperlink r:id="rId6" w:history="1">
+        <w:r>
+          <w:rPr>
+            <w:rStyle w:val="Hyperlink"/>
+            <w:rFonts w:ascii="Arial" w:hAnsi="Arial" w:cs="Arial"/>
+            <w:color w:val="FF6600"/>
+            <w:spacing w:val="2"/>
+          </w:rPr>
+          <w:t>management UI</w:t>
+        </w:r>
+      </w:hyperlink>
+      <w:r>
+        <w:rPr>
+          <w:rFonts w:ascii="Arial" w:hAnsi="Arial" w:cs="Arial"/>
+          <w:color w:val="000000"/>
+          <w:spacing w:val="2"/>
+        </w:rPr>
+        <w:t> </w:t>
+      </w:r>
+      <w:r>
+        <w:rPr>
+          <w:rFonts w:cs="B Nazanin" w:hint="cs"/>
+          <w:sz w:val="26"/>
+          <w:szCs w:val="26"/>
+          <w:rtl/>
+        </w:rPr>
+        <w:t xml:space="preserve"> که یک </w:t>
+      </w:r>
+      <w:r>
+        <w:rPr>
+          <w:rFonts w:ascii="Arial" w:hAnsi="Arial" w:cs="Arial"/>
+          <w:color w:val="000000"/>
+          <w:spacing w:val="2"/>
+        </w:rPr>
+        <w:t>HTTP API</w:t>
+      </w:r>
+      <w:r>
+        <w:rPr>
+          <w:rFonts w:ascii="Arial" w:hAnsi="Arial" w:cs="Arial" w:hint="cs"/>
+          <w:color w:val="000000"/>
+          <w:spacing w:val="2"/>
+          <w:rtl/>
+        </w:rPr>
+        <w:t xml:space="preserve"> </w:t>
+      </w:r>
+    </w:p>
+    <w:p>
+      <w:pPr>
+        <w:rPr>
+          <w:rFonts w:cs="B Nazanin"/>
+          <w:sz w:val="26"/>
+          <w:szCs w:val="26"/>
+          <w:rtl/>
+        </w:rPr>
+      </w:pPr>
+      <w:r>
+        <w:rPr>
+          <w:rFonts w:cs="B Nazanin" w:hint="cs"/>
+          <w:sz w:val="26"/>
+          <w:szCs w:val="26"/>
+          <w:rtl/>
+        </w:rPr>
+        <w:t>در اختیار قرار میدهد که میتوان به سادگی تنظیمات را انجام داد ، دسترسی هایی که در اختیار ما قرار میدهد شامل :</w:t>
+      </w:r>
+    </w:p>
+    <w:p>
+      <w:pPr>
+        <w:rPr>
+          <w:rFonts w:cs="B Nazanin"/>
+          <w:sz w:val="26"/>
+          <w:szCs w:val="26"/>
+          <w:rtl/>
+        </w:rPr>
+      </w:pPr>
+      <w:r>
+        <w:rPr>
+          <w:rFonts w:cs="B Nazanin" w:hint="cs"/>
+          <w:sz w:val="26"/>
+          <w:szCs w:val="26"/>
+          <w:rtl/>
+        </w:rPr>
+        <w:t>تعریف کاربر جدید ، تعیین نوع کاربر</w:t>
+      </w:r>
+      <w:r>
+        <w:rPr>
+          <w:rFonts w:cs="B Nazanin"/>
+          <w:sz w:val="26"/>
+          <w:szCs w:val="26"/>
+        </w:rPr>
+        <w:t xml:space="preserve"> </w:t>
+      </w:r>
+      <w:r>
+        <w:rPr>
+          <w:rFonts w:cs="B Nazanin" w:hint="cs"/>
+          <w:sz w:val="26"/>
+          <w:szCs w:val="26"/>
+          <w:rtl/>
+        </w:rPr>
+        <w:t xml:space="preserve"> (که اطاعاتی که تنظیم میکنیم میتوان تحت عنوان </w:t>
+      </w:r>
+      <w:proofErr w:type="spellStart"/>
+      <w:r>
+        <w:rPr>
+          <w:rFonts w:cs="B Nazanin"/>
+          <w:sz w:val="26"/>
+          <w:szCs w:val="26"/>
+        </w:rPr>
+        <w:t>definition.json</w:t>
+      </w:r>
+      <w:proofErr w:type="spellEnd"/>
+      <w:r>
+        <w:rPr>
+          <w:rFonts w:cs="B Nazanin" w:hint="cs"/>
+          <w:sz w:val="26"/>
+          <w:szCs w:val="26"/>
+          <w:rtl/>
+        </w:rPr>
+        <w:t xml:space="preserve"> خروجی گرفت </w:t>
+      </w:r>
+      <w:r>
+        <w:rPr>
+          <w:rFonts w:cs="B Nazanin" w:hint="cs"/>
+          <w:sz w:val="26"/>
+          <w:szCs w:val="26"/>
+          <w:rtl/>
+        </w:rPr>
+        <w:t xml:space="preserve">، همچنین میتوان این اطلاعات را در هنگام اجرای داکر مجدد بارگزاری کرد تا نیازی به تنظیم مجدد تنظیمات نباشد ، برای این کار باید در فایل </w:t>
+      </w:r>
+      <w:r>
+        <w:rPr>
+          <w:rFonts w:cs="B Nazanin"/>
+          <w:sz w:val="26"/>
+          <w:szCs w:val="26"/>
+        </w:rPr>
+        <w:t>config</w:t>
+      </w:r>
+      <w:r>
+        <w:rPr>
+          <w:rFonts w:cs="B Nazanin" w:hint="cs"/>
+          <w:sz w:val="26"/>
+          <w:szCs w:val="26"/>
+          <w:rtl/>
+        </w:rPr>
+        <w:t xml:space="preserve"> محل فایل </w:t>
+      </w:r>
+      <w:r>
+        <w:rPr>
+          <w:rFonts w:cs="B Nazanin"/>
+          <w:sz w:val="26"/>
+          <w:szCs w:val="26"/>
+        </w:rPr>
+        <w:t>definition</w:t>
+      </w:r>
+      <w:r>
+        <w:rPr>
+          <w:rFonts w:cs="B Nazanin" w:hint="cs"/>
+          <w:sz w:val="26"/>
+          <w:szCs w:val="26"/>
+          <w:rtl/>
+        </w:rPr>
+        <w:t xml:space="preserve"> را تنظیم نمود و ان را فعال کرد ، همچنین در داکر میتوان فایل را با </w:t>
+      </w:r>
+      <w:r>
+        <w:rPr>
+          <w:rFonts w:cs="B Nazanin"/>
+          <w:sz w:val="26"/>
+          <w:szCs w:val="26"/>
+        </w:rPr>
+        <w:t>.</w:t>
+      </w:r>
+      <w:r>
+        <w:t xml:space="preserve"> </w:t>
+      </w:r>
+      <w:r>
+        <w:rPr>
+          <w:rFonts w:cs="B Nazanin"/>
+          <w:sz w:val="26"/>
+          <w:szCs w:val="26"/>
+        </w:rPr>
+        <w:t>volume</w:t>
+      </w:r>
+      <w:r>
+        <w:rPr>
+          <w:rFonts w:cs="B Nazanin" w:hint="cs"/>
+          <w:sz w:val="26"/>
+          <w:szCs w:val="26"/>
+          <w:rtl/>
+        </w:rPr>
+        <w:t xml:space="preserve"> را روی </w:t>
+      </w:r>
+      <w:r>
+        <w:rPr>
+          <w:rFonts w:cs="B Nazanin" w:hint="cs"/>
+          <w:sz w:val="26"/>
+          <w:szCs w:val="26"/>
+          <w:rtl/>
+        </w:rPr>
+        <w:t>همان فایل ارسالی</w:t>
+      </w:r>
+      <w:r>
+        <w:rPr>
+          <w:rFonts w:cs="B Nazanin"/>
+          <w:sz w:val="26"/>
+          <w:szCs w:val="26"/>
+        </w:rPr>
+        <w:t>mount</w:t>
+      </w:r>
+      <w:r>
+        <w:rPr>
+          <w:rFonts w:cs="B Nazanin" w:hint="cs"/>
+          <w:sz w:val="26"/>
+          <w:szCs w:val="26"/>
+          <w:rtl/>
+        </w:rPr>
+        <w:t xml:space="preserve"> کرد تا تغییراتی که میدهیم </w:t>
+      </w:r>
+      <w:r>
+        <w:rPr>
+          <w:rFonts w:cs="B Nazanin" w:hint="cs"/>
+          <w:sz w:val="26"/>
+          <w:szCs w:val="26"/>
+          <w:rtl/>
+        </w:rPr>
+        <w:t>اعمال شود</w:t>
+      </w:r>
+      <w:r>
+        <w:rPr>
+          <w:rFonts w:cs="B Nazanin" w:hint="cs"/>
+          <w:sz w:val="26"/>
+          <w:szCs w:val="26"/>
+          <w:rtl/>
+        </w:rPr>
+        <w:t>)</w:t>
+      </w:r>
+    </w:p>
+    <w:p>
+      <w:pPr>
+        <w:rPr>
+          <w:rFonts w:cs="B Nazanin"/>
+          <w:sz w:val="26"/>
+          <w:szCs w:val="26"/>
+          <w:rtl/>
+        </w:rPr>
+      </w:pPr>
+      <w:r>
+        <w:rPr>
+          <w:rFonts w:cs="B Nazanin" w:hint="cs"/>
+          <w:sz w:val="26"/>
+          <w:szCs w:val="26"/>
+          <w:highlight w:val="yellow"/>
+          <w:rtl/>
+        </w:rPr>
+        <w:t xml:space="preserve">{در ادامه پلاگین </w:t>
+      </w:r>
+      <w:proofErr w:type="spellStart"/>
+      <w:r>
+        <w:rPr>
+          <w:rFonts w:cs="B Nazanin"/>
+          <w:sz w:val="26"/>
+          <w:szCs w:val="26"/>
+          <w:highlight w:val="yellow"/>
+        </w:rPr>
+        <w:t>mannegment</w:t>
+      </w:r>
+      <w:proofErr w:type="spellEnd"/>
+      <w:r>
+        <w:rPr>
+          <w:rFonts w:cs="B Nazanin"/>
+          <w:sz w:val="26"/>
+          <w:szCs w:val="26"/>
+          <w:highlight w:val="yellow"/>
+        </w:rPr>
+        <w:t xml:space="preserve"> </w:t>
+      </w:r>
+      <w:r>
+        <w:rPr>
+          <w:rFonts w:cs="B Nazanin" w:hint="cs"/>
+          <w:sz w:val="26"/>
+          <w:szCs w:val="26"/>
+          <w:highlight w:val="yellow"/>
+          <w:rtl/>
+        </w:rPr>
+        <w:t xml:space="preserve"> بیشتر بررسی شود}</w:t>
+      </w:r>
+    </w:p>
+    <w:p>
+      <w:pPr>
+        <w:rPr>
+          <w:rFonts w:cs="B Nazanin"/>
+          <w:sz w:val="26"/>
+          <w:szCs w:val="26"/>
+          <w:rtl/>
+        </w:rPr>
+      </w:pPr>
+      <w:r>
+        <w:rPr>
+          <w:rFonts w:cs="B Nazanin" w:hint="cs"/>
+          <w:sz w:val="26"/>
+          <w:szCs w:val="26"/>
+          <w:rtl/>
+        </w:rPr>
+        <w:t xml:space="preserve">پلاگین </w:t>
+      </w:r>
+      <w:proofErr w:type="spellStart"/>
+      <w:r>
+        <w:rPr>
+          <w:rFonts w:cs="B Nazanin"/>
+          <w:sz w:val="26"/>
+          <w:szCs w:val="26"/>
+        </w:rPr>
+        <w:t>mqtt</w:t>
+      </w:r>
+      <w:proofErr w:type="spellEnd"/>
+      <w:r>
+        <w:rPr>
+          <w:rFonts w:cs="B Nazanin" w:hint="cs"/>
+          <w:sz w:val="26"/>
+          <w:szCs w:val="26"/>
+          <w:rtl/>
+        </w:rPr>
+        <w:t xml:space="preserve"> بر اساس بالاترین سطح امکانات </w:t>
+      </w:r>
+      <w:proofErr w:type="spellStart"/>
+      <w:r>
+        <w:rPr>
+          <w:rFonts w:cs="B Nazanin"/>
+          <w:sz w:val="26"/>
+          <w:szCs w:val="26"/>
+        </w:rPr>
+        <w:t>Rabbitmq</w:t>
+      </w:r>
+      <w:proofErr w:type="spellEnd"/>
+      <w:r>
+        <w:rPr>
+          <w:rFonts w:cs="B Nazanin" w:hint="cs"/>
+          <w:sz w:val="26"/>
+          <w:szCs w:val="26"/>
+          <w:rtl/>
+        </w:rPr>
+        <w:t xml:space="preserve"> است و از </w:t>
+      </w:r>
+      <w:r>
+        <w:rPr>
+          <w:rFonts w:cs="B Nazanin"/>
+          <w:sz w:val="26"/>
+          <w:szCs w:val="26"/>
+        </w:rPr>
+        <w:t xml:space="preserve">exchange </w:t>
+      </w:r>
+      <w:r>
+        <w:rPr>
+          <w:rFonts w:cs="B Nazanin" w:hint="cs"/>
+          <w:sz w:val="26"/>
+          <w:szCs w:val="26"/>
+          <w:rtl/>
+        </w:rPr>
+        <w:t xml:space="preserve"> ها و </w:t>
+      </w:r>
+      <w:r>
+        <w:rPr>
+          <w:rFonts w:cs="B Nazanin"/>
+          <w:sz w:val="26"/>
+          <w:szCs w:val="26"/>
+        </w:rPr>
+        <w:t>queue</w:t>
+      </w:r>
+      <w:r>
+        <w:rPr>
+          <w:rFonts w:cs="B Nazanin" w:hint="cs"/>
+          <w:sz w:val="26"/>
+          <w:szCs w:val="26"/>
+          <w:rtl/>
+        </w:rPr>
+        <w:t xml:space="preserve"> ها پشتیبانی میکند.</w:t>
+      </w:r>
+    </w:p>
+    <w:p>
+      <w:pPr>
+        <w:rPr>
+          <w:rFonts w:cs="B Nazanin"/>
+          <w:sz w:val="26"/>
+          <w:szCs w:val="26"/>
+          <w:rtl/>
+        </w:rPr>
+      </w:pPr>
+      <w:r>
+        <w:rPr>
+          <w:rFonts w:cs="B Nazanin" w:hint="cs"/>
+          <w:sz w:val="26"/>
+          <w:szCs w:val="26"/>
+          <w:rtl/>
+        </w:rPr>
+        <w:t>پیام های ارسالی به</w:t>
+      </w:r>
+      <w:r>
+        <w:rPr>
+          <w:rFonts w:cs="B Nazanin"/>
+          <w:sz w:val="26"/>
+          <w:szCs w:val="26"/>
+        </w:rPr>
+        <w:t xml:space="preserve"> </w:t>
+      </w:r>
+      <w:r>
+        <w:rPr>
+          <w:rFonts w:cs="B Nazanin" w:hint="cs"/>
+          <w:sz w:val="26"/>
+          <w:szCs w:val="26"/>
+          <w:rtl/>
+        </w:rPr>
+        <w:t xml:space="preserve"> تاپیک به </w:t>
+      </w:r>
+      <w:r>
+        <w:rPr>
+          <w:rFonts w:cs="B Nazanin"/>
+          <w:sz w:val="26"/>
+          <w:szCs w:val="26"/>
+        </w:rPr>
+        <w:t>exchange</w:t>
+      </w:r>
+      <w:r>
+        <w:rPr>
+          <w:rFonts w:cs="B Nazanin" w:hint="cs"/>
+          <w:sz w:val="26"/>
+          <w:szCs w:val="26"/>
+          <w:rtl/>
+        </w:rPr>
+        <w:t xml:space="preserve"> عه ، </w:t>
+      </w:r>
+      <w:proofErr w:type="spellStart"/>
+      <w:r>
+        <w:rPr>
+          <w:rFonts w:ascii="Courier New" w:hAnsi="Courier New" w:cs="Courier New"/>
+          <w:color w:val="FFFFFF"/>
+          <w:spacing w:val="2"/>
+          <w:sz w:val="27"/>
+          <w:szCs w:val="27"/>
+          <w:shd w:val="clear" w:color="auto" w:fill="787878"/>
+        </w:rPr>
+        <w:t>amq.topic</w:t>
+      </w:r>
+      <w:proofErr w:type="spellEnd"/>
+      <w:r>
+        <w:rPr>
+          <w:rFonts w:cs="B Nazanin" w:hint="cs"/>
+          <w:sz w:val="26"/>
+          <w:szCs w:val="26"/>
+          <w:rtl/>
+        </w:rPr>
+        <w:t xml:space="preserve"> ارسال می شوند(به صورت پیش فرض) و </w:t>
+      </w:r>
+      <w:r>
+        <w:rPr>
+          <w:rFonts w:cs="B Nazanin" w:hint="cs"/>
+          <w:sz w:val="26"/>
+          <w:szCs w:val="26"/>
+          <w:rtl/>
+        </w:rPr>
+        <w:t xml:space="preserve">مصرف کنندگان پیام ، پیام ها را از صف هایی که به این اکسچنج بایند شده اند دریافت میکنند. هر دوی اینها این امکان را به ما میدهند که ، که با کمک پلاگین </w:t>
+      </w:r>
+      <w:proofErr w:type="spellStart"/>
+      <w:r>
+        <w:rPr>
+          <w:rFonts w:cs="B Nazanin"/>
+          <w:sz w:val="26"/>
+          <w:szCs w:val="26"/>
+        </w:rPr>
+        <w:t>mannegment</w:t>
+      </w:r>
+      <w:proofErr w:type="spellEnd"/>
+      <w:r>
+        <w:rPr>
+          <w:rFonts w:cs="B Nazanin" w:hint="cs"/>
+          <w:sz w:val="26"/>
+          <w:szCs w:val="26"/>
+          <w:rtl/>
+        </w:rPr>
+        <w:t xml:space="preserve"> بتوانیم حجم و تعداد صف ، تعداد اکسچنج و ... را کنترل و مدریت کنیم. {قبل گفتیم که تو اکسچنج هایی از جنس تاپیک با . مفاهیم رو از هم جدا میکنن ، اینجا با /</w:t>
+      </w:r>
+      <w:r>
+        <w:rPr>
+          <w:rFonts w:cs="B Nazanin"/>
+          <w:sz w:val="26"/>
+          <w:szCs w:val="26"/>
+        </w:rPr>
+        <w:t xml:space="preserve"> </w:t>
+      </w:r>
+      <w:r>
+        <w:rPr>
+          <w:rFonts w:cs="B Nazanin" w:hint="cs"/>
+          <w:sz w:val="26"/>
+          <w:szCs w:val="26"/>
+          <w:rtl/>
+        </w:rPr>
+        <w:t xml:space="preserve"> میکنن}</w:t>
+      </w:r>
+    </w:p>
+    <w:p>
+      <w:pPr>
+        <w:rPr>
+          <w:rFonts w:cs="B Nazanin"/>
+          <w:sz w:val="26"/>
+          <w:szCs w:val="26"/>
+          <w:rtl/>
+        </w:rPr>
+      </w:pPr>
+      <w:r>
+        <w:rPr>
+          <w:rFonts w:cs="B Nazanin" w:hint="cs"/>
+          <w:sz w:val="26"/>
+          <w:szCs w:val="26"/>
+          <w:rtl/>
+        </w:rPr>
+        <w:lastRenderedPageBreak/>
+        <w:t>تا اینجا مدل داکیومنتی رفتم یه چیزایی هم پیاده سازی کردم ، ولی اصولی نبود ، صرفا تمرینی بود که چه قابلیت هایی هست و فضای مسئله چه شکلی یه</w:t>
+      </w:r>
+    </w:p>
+    <w:p>
+      <w:pPr>
+        <w:rPr>
+          <w:rFonts w:cs="B Nazanin"/>
+          <w:sz w:val="26"/>
+          <w:szCs w:val="26"/>
+          <w:rtl/>
+        </w:rPr>
+      </w:pPr>
+      <w:r>
+        <w:rPr>
+          <w:rFonts w:cs="B Nazanin" w:hint="cs"/>
+          <w:sz w:val="26"/>
+          <w:szCs w:val="26"/>
+          <w:rtl/>
+        </w:rPr>
+        <w:t xml:space="preserve">از الان به بعد به کورس مناسب تو </w:t>
+      </w:r>
+      <w:proofErr w:type="spellStart"/>
+      <w:r>
+        <w:rPr>
+          <w:rFonts w:cs="B Nazanin"/>
+          <w:sz w:val="26"/>
+          <w:szCs w:val="26"/>
+        </w:rPr>
+        <w:t>udemy</w:t>
+      </w:r>
+      <w:proofErr w:type="spellEnd"/>
+      <w:r>
+        <w:rPr>
+          <w:rFonts w:cs="B Nazanin" w:hint="cs"/>
+          <w:sz w:val="26"/>
+          <w:szCs w:val="26"/>
+          <w:rtl/>
+        </w:rPr>
+        <w:t xml:space="preserve"> پیدا کردم ، ومیخام اون رو شروع کنم و خیلی مناسب گزارش نویسی کنم چون حس میکن</w:t>
+      </w:r>
+      <w:r>
+        <w:rPr>
+          <w:rFonts w:cs="B Nazanin" w:hint="cs"/>
+          <w:sz w:val="26"/>
+          <w:szCs w:val="26"/>
+          <w:rtl/>
+        </w:rPr>
+        <w:t xml:space="preserve">م روندش برای پایان نامه نویسی عالیه </w:t>
+      </w:r>
+    </w:p>
+    <w:p>
+      <w:pPr>
+        <w:rPr>
+          <w:rFonts w:cs="B Nazanin"/>
+          <w:sz w:val="26"/>
+          <w:szCs w:val="26"/>
+          <w:rtl/>
+        </w:rPr>
+      </w:pPr>
+      <w:r>
+        <w:rPr>
+          <w:rFonts w:cs="B Nazanin" w:hint="cs"/>
+          <w:sz w:val="26"/>
+          <w:szCs w:val="26"/>
+          <w:rtl/>
+        </w:rPr>
+        <w:t>مجدد بسم الله الرحمن رحیم</w:t>
+      </w:r>
+    </w:p>
+    <w:p>
+      <w:pPr>
+        <w:rPr>
+          <w:rFonts w:cs="B Nazanin"/>
+          <w:sz w:val="26"/>
+          <w:szCs w:val="26"/>
+          <w:rtl/>
+        </w:rPr>
+      </w:pPr>
+    </w:p>
+    <w:p>
+      <w:pPr>
+        <w:rPr>
+          <w:rFonts w:cs="B Nazanin"/>
+          <w:sz w:val="26"/>
+          <w:szCs w:val="26"/>
+          <w:rtl/>
+        </w:rPr>
+      </w:pPr>
+    </w:p>
+    <w:p>
+      <w:pPr>
+        <w:rPr>
+          <w:rFonts w:cs="B Nazanin"/>
+          <w:sz w:val="26"/>
+          <w:szCs w:val="26"/>
+          <w:rtl/>
+        </w:rPr>
+      </w:pPr>
+    </w:p>
+    <w:p>
+      <w:pPr>
+        <w:rPr>
+          <w:rFonts w:cs="B Nazanin"/>
+          <w:sz w:val="26"/>
+          <w:szCs w:val="26"/>
+          <w:rtl/>
+        </w:rPr>
+      </w:pPr>
+    </w:p>
+    <w:p>
+      <w:pPr>
+        <w:rPr>
+          <w:rFonts w:cs="B Nazanin"/>
+          <w:sz w:val="26"/>
+          <w:szCs w:val="26"/>
+          <w:rtl/>
+        </w:rPr>
+      </w:pPr>
+    </w:p>
+    <w:p>
+      <w:pPr>
+        <w:rPr>
+          <w:rFonts w:cs="B Nazanin"/>
+          <w:sz w:val="26"/>
+          <w:szCs w:val="26"/>
+          <w:rtl/>
+        </w:rPr>
+      </w:pPr>
+    </w:p>
+    <w:p>
+      <w:pPr>
+        <w:rPr>
+          <w:rFonts w:cs="B Nazanin"/>
+          <w:sz w:val="26"/>
+          <w:szCs w:val="26"/>
+          <w:rtl/>
+        </w:rPr>
+      </w:pPr>
+    </w:p>
+    <w:p>
+      <w:pPr>
+        <w:rPr>
+          <w:rFonts w:cs="B Nazanin"/>
+          <w:sz w:val="26"/>
+          <w:szCs w:val="26"/>
+          <w:rtl/>
+        </w:rPr>
+      </w:pPr>
+    </w:p>
+    <w:p>
+      <w:pPr>
+        <w:rPr>
+          <w:rFonts w:cs="B Nazanin"/>
+          <w:sz w:val="26"/>
+          <w:szCs w:val="26"/>
+          <w:rtl/>
+        </w:rPr>
+      </w:pPr>
+    </w:p>
+    <w:p>
+      <w:pPr>
+        <w:rPr>
+          <w:rFonts w:cs="B Nazanin"/>
+          <w:sz w:val="26"/>
+          <w:szCs w:val="26"/>
+          <w:rtl/>
+        </w:rPr>
+      </w:pPr>
+    </w:p>
+    <w:p>
+      <w:pPr>
+        <w:rPr>
+          <w:rFonts w:cs="B Nazanin"/>
+          <w:sz w:val="26"/>
+          <w:szCs w:val="26"/>
+          <w:rtl/>
+        </w:rPr>
+      </w:pPr>
+    </w:p>
+    <w:p>
+      <w:pPr>
+        <w:rPr>
+          <w:rFonts w:cs="B Nazanin"/>
+          <w:sz w:val="26"/>
+          <w:szCs w:val="26"/>
+          <w:rtl/>
+        </w:rPr>
+      </w:pPr>
+    </w:p>
+    <w:p>
+      <w:pPr>
+        <w:rPr>
+          <w:rFonts w:cs="B Nazanin"/>
+          <w:sz w:val="26"/>
+          <w:szCs w:val="26"/>
+          <w:rtl/>
+        </w:rPr>
+      </w:pPr>
+    </w:p>
+    <w:p>
+      <w:pPr>
+        <w:rPr>
+          <w:rFonts w:cs="B Nazanin"/>
+          <w:sz w:val="26"/>
+          <w:szCs w:val="26"/>
+          <w:rtl/>
+        </w:rPr>
+      </w:pPr>
+    </w:p>
+    <w:p>
+      <w:pPr>
+        <w:rPr>
+          <w:rFonts w:cs="B Nazanin"/>
+          <w:sz w:val="26"/>
+          <w:szCs w:val="26"/>
+          <w:rtl/>
+        </w:rPr>
+      </w:pPr>
+    </w:p>
+    <w:p>
+      <w:pPr>
+        <w:rPr>
+          <w:rFonts w:cs="B Nazanin"/>
+          <w:sz w:val="26"/>
+          <w:szCs w:val="26"/>
+          <w:rtl/>
+        </w:rPr>
+      </w:pPr>
+    </w:p>
+    <w:p>
+      <w:pPr>
+        <w:rPr>
+          <w:rFonts w:cs="B Nazanin"/>
+          <w:sz w:val="26"/>
+          <w:szCs w:val="26"/>
+          <w:rtl/>
+        </w:rPr>
+      </w:pPr>
+    </w:p>
+    <w:p>
+      <w:pPr>
+        <w:rPr>
+          <w:rFonts w:cs="B Nazanin"/>
+          <w:sz w:val="26"/>
+          <w:szCs w:val="26"/>
+          <w:rtl/>
+        </w:rPr>
+      </w:pPr>
+    </w:p>
+    <w:p>
+      <w:pPr>
+        <w:rPr>
+          <w:rFonts w:cs="B Nazanin"/>
+          <w:sz w:val="26"/>
+          <w:szCs w:val="26"/>
+          <w:rtl/>
+        </w:rPr>
+      </w:pPr>
+      <w:r>
+        <w:rPr>
+          <w:rFonts w:cs="B Nazanin" w:hint="cs"/>
+          <w:sz w:val="26"/>
+          <w:szCs w:val="26"/>
+          <w:rtl/>
+        </w:rPr>
+        <w:lastRenderedPageBreak/>
+        <w:t>مقدمه</w:t>
+      </w:r>
+    </w:p>
+    <w:p>
+      <w:pPr>
+        <w:rPr>
+          <w:rFonts w:cs="B Nazanin"/>
+          <w:sz w:val="26"/>
+          <w:szCs w:val="26"/>
+          <w:rtl/>
+        </w:rPr>
+      </w:pPr>
+      <w:r>
+        <w:rPr>
+          <w:rFonts w:cs="B Nazanin" w:hint="cs"/>
+          <w:sz w:val="26"/>
+          <w:szCs w:val="26"/>
+          <w:rtl/>
+        </w:rPr>
+        <w:t xml:space="preserve">یک سیستم کامل از چند اپلیکیشن تشکیل شده که وظایف متفاوتی را انجام میدهند ، در اغلب مواقع این اپلیکیشن ها نیاز دارند با یکدیگر تعامل داشته باشند و باهم ارتباط برقرار کنند. به ایجاد کردن ارتباط میان اپلیکیشن ها </w:t>
+      </w:r>
+      <w:r>
+        <w:rPr>
+          <w:rFonts w:cs="B Nazanin"/>
+          <w:sz w:val="26"/>
+          <w:szCs w:val="26"/>
+        </w:rPr>
+        <w:t>integration</w:t>
+      </w:r>
+      <w:r>
+        <w:rPr>
+          <w:rFonts w:cs="B Nazanin" w:hint="cs"/>
+          <w:sz w:val="26"/>
+          <w:szCs w:val="26"/>
+          <w:rtl/>
+        </w:rPr>
+        <w:t xml:space="preserve"> میگوینند. شیوه های متفاوتی از اینترگیشن وجود دارد </w:t>
+      </w:r>
+      <w:r>
+        <w:rPr>
+          <w:rFonts w:cs="B Nazanin" w:hint="cs"/>
+          <w:sz w:val="26"/>
+          <w:szCs w:val="26"/>
+          <w:rtl/>
+        </w:rPr>
+        <w:t>:</w:t>
+      </w:r>
+    </w:p>
+    <w:p>
+      <w:pPr>
+        <w:rPr>
+          <w:rFonts w:cs="B Nazanin"/>
+          <w:sz w:val="26"/>
+          <w:szCs w:val="26"/>
+          <w:rtl/>
+        </w:rPr>
+      </w:pPr>
+      <w:r>
+        <w:rPr>
+          <w:rFonts w:cs="B Nazanin" w:hint="cs"/>
+          <w:sz w:val="26"/>
+          <w:szCs w:val="26"/>
+          <w:rtl/>
+        </w:rPr>
+        <w:t xml:space="preserve">مدل اول </w:t>
+      </w:r>
+      <w:r>
+        <w:rPr>
+          <w:rFonts w:cs="B Nazanin" w:hint="cs"/>
+          <w:sz w:val="26"/>
+          <w:szCs w:val="26"/>
+          <w:rtl/>
+        </w:rPr>
+        <w:t>؛</w:t>
+      </w:r>
+      <w:r>
+        <w:rPr>
+          <w:rFonts w:cs="B Nazanin" w:hint="cs"/>
+          <w:sz w:val="26"/>
+          <w:szCs w:val="26"/>
+          <w:rtl/>
+        </w:rPr>
+        <w:t xml:space="preserve"> اینتگریشن های مبتنی بر فایل هستند ، در این مدل، اپلیکشین اولیه فایل</w:t>
+      </w:r>
+      <w:r>
+        <w:rPr>
+          <w:rFonts w:cs="B Nazanin" w:hint="cs"/>
+          <w:sz w:val="26"/>
+          <w:szCs w:val="26"/>
+          <w:rtl/>
+        </w:rPr>
+        <w:t xml:space="preserve">ی که باید </w:t>
+      </w:r>
+      <w:r>
+        <w:rPr>
+          <w:rFonts w:cs="B Nazanin" w:hint="cs"/>
+          <w:sz w:val="26"/>
+          <w:szCs w:val="26"/>
+          <w:rtl/>
+        </w:rPr>
+        <w:t xml:space="preserve">پردازش </w:t>
+      </w:r>
+      <w:r>
+        <w:rPr>
+          <w:rFonts w:cs="B Nazanin" w:hint="cs"/>
+          <w:sz w:val="26"/>
+          <w:szCs w:val="26"/>
+          <w:rtl/>
+        </w:rPr>
+        <w:t xml:space="preserve">شود را ایجاد میکند </w:t>
+      </w:r>
+      <w:r>
+        <w:rPr>
+          <w:rFonts w:cs="B Nazanin" w:hint="cs"/>
+          <w:sz w:val="26"/>
+          <w:szCs w:val="26"/>
+          <w:rtl/>
+        </w:rPr>
+        <w:t>در پوشه ای مشخص قرار می</w:t>
+      </w:r>
+      <w:r>
+        <w:rPr>
+          <w:rFonts w:cs="B Nazanin" w:hint="cs"/>
+          <w:sz w:val="26"/>
+          <w:szCs w:val="26"/>
+          <w:rtl/>
+        </w:rPr>
+        <w:t>دهد سپس برنامه ای دیگر  فایل هایی که در این پوشه قرار گرفته اند را به محض ایجاد بررسی می کند و فایل های خراب را از سالم، جدا کرده و در پوشه هایی متفاوت قرار می</w:t>
+      </w:r>
+      <w:r>
+        <w:rPr>
+          <w:rFonts w:cs="B Nazanin"/>
+          <w:sz w:val="26"/>
+          <w:szCs w:val="26"/>
+          <w:rtl/>
+        </w:rPr>
+        <w:softHyphen/>
+      </w:r>
+      <w:r>
+        <w:rPr>
+          <w:rFonts w:cs="B Nazanin" w:hint="cs"/>
+          <w:sz w:val="26"/>
+          <w:szCs w:val="26"/>
+          <w:rtl/>
+        </w:rPr>
+        <w:t>هد که فایل های بعدا مجدد مورد بررسی قرار بگیرند، در اغلب مواقع این دو برنامه از یک دیگر مستقل هستند تا سیستم بهتر کار کند.</w:t>
+      </w:r>
+    </w:p>
+    <w:p>
+      <w:pPr>
+        <w:jc w:val="center"/>
+        <w:rPr>
+          <w:rFonts w:cs="B Nazanin"/>
+          <w:sz w:val="26"/>
+          <w:szCs w:val="26"/>
+          <w:rtl/>
+        </w:rPr>
+      </w:pPr>
+    </w:p>
+    <w:p>
+      <w:pPr>
+        <w:jc w:val="center"/>
+        <w:rPr>
+          <w:rFonts w:cs="B Nazanin"/>
+          <w:sz w:val="26"/>
+          <w:szCs w:val="26"/>
+          <w:rtl/>
+        </w:rPr>
+      </w:pPr>
+      <w:r>
+        <w:rPr>
+          <w:rFonts w:cs="B Nazanin"/>
+          <w:noProof/>
+          <w:sz w:val="26"/>
+          <w:szCs w:val="26"/>
+          <w:rtl/>
+        </w:rPr>
+        <w:drawing>
+          <wp:inline distT="0" distB="0" distL="0" distR="0" wp14:anchorId="3A7C9128" wp14:editId="2DF284D9">
+            <wp:extent cx="4864522" cy="1710714"/>
+            <wp:effectExtent l="0" t="0" r="0" b="3810"/>
+            <wp:docPr id="1" name="Picture 1"/>
+            <wp:cNvGraphicFramePr>
+              <a:graphicFrameLocks xmlns:a="http://schemas.openxmlformats.org/drawingml/2006/main" noChangeAspect="1"/>
+            </wp:cNvGraphicFramePr>
+            <a:graphic xmlns:a="http://schemas.openxmlformats.org/drawingml/2006/main">
+              <a:graphicData uri="http://schemas.openxmlformats.org/drawingml/2006/picture">
+                <pic:pic xmlns:pic="http://schemas.openxmlformats.org/drawingml/2006/picture">
+                  <pic:nvPicPr>
+                    <pic:cNvPr id="1" name=""/>
+                    <pic:cNvPicPr/>
+                  </pic:nvPicPr>
+                  <pic:blipFill rotWithShape="1">
+                    <a:blip r:embed="rId7"/>
+                    <a:srcRect t="12758"/>
+                    <a:stretch/>
+                  </pic:blipFill>
+                  <pic:spPr bwMode="auto">
+                    <a:xfrm>
+                      <a:off x="0" y="0"/>
+                      <a:ext cx="4881324" cy="1716623"/>
+                    </a:xfrm>
+                    <a:prstGeom prst="rect">
+                      <a:avLst/>
+                    </a:prstGeom>
+                    <a:ln>
+                      <a:noFill/>
+                    </a:ln>
+                    <a:extLst>
+                      <a:ext uri="{53640926-AAD7-44D8-BBD7-CCE9431645EC}">
+                        <a14:shadowObscured xmlns:a14="http://schemas.microsoft.com/office/drawing/2010/main"/>
+                      </a:ext>
+                    </a:extLst>
+                  </pic:spPr>
+                </pic:pic>
+              </a:graphicData>
+            </a:graphic>
+          </wp:inline>
+        </w:drawing>
+      </w:r>
+    </w:p>
+    <w:p>
+      <w:pPr>
+        <w:rPr>
+          <w:rFonts w:cs="B Nazanin"/>
+          <w:sz w:val="26"/>
+          <w:szCs w:val="26"/>
+          <w:rtl/>
+        </w:rPr>
+      </w:pPr>
+      <w:r>
+        <w:rPr>
+          <w:rFonts w:cs="B Nazanin" w:hint="cs"/>
+          <w:sz w:val="26"/>
+          <w:szCs w:val="26"/>
+          <w:rtl/>
+        </w:rPr>
+        <w:t>مدل دوم ؛ اینتگرشین های مبتنی بر دیتابیس مشترک یا توزیع شده است ، در این مدل ابتدا یکی از اپلیکیشن ها اطلاعاتی را در دیتابیس تغییر میدهد ، سپس اپلیکیشن دیگری آن را برداشته پردازش میکند و مجددا به دیتابیس برمیگرداند و به آن تگ پردازش شده میزند.</w:t>
+      </w:r>
+    </w:p>
+    <w:p>
+      <w:pPr>
+        <w:jc w:val="center"/>
+        <w:rPr>
+          <w:rFonts w:cs="B Nazanin"/>
+          <w:sz w:val="26"/>
+          <w:szCs w:val="26"/>
+          <w:rtl/>
+        </w:rPr>
+      </w:pPr>
+      <w:r>
+        <w:rPr>
+          <w:rFonts w:cs="B Nazanin"/>
+          <w:noProof/>
+          <w:sz w:val="26"/>
+          <w:szCs w:val="26"/>
+          <w:rtl/>
+        </w:rPr>
+        <w:drawing>
+          <wp:inline distT="0" distB="0" distL="0" distR="0" wp14:anchorId="744ABBBA" wp14:editId="716D8EF2">
+            <wp:extent cx="4848045" cy="1542984"/>
+            <wp:effectExtent l="0" t="0" r="0" b="635"/>
+            <wp:docPr id="2" name="Picture 2"/>
+            <wp:cNvGraphicFramePr>
+              <a:graphicFrameLocks xmlns:a="http://schemas.openxmlformats.org/drawingml/2006/main" noChangeAspect="1"/>
+            </wp:cNvGraphicFramePr>
+            <a:graphic xmlns:a="http://schemas.openxmlformats.org/drawingml/2006/main">
+              <a:graphicData uri="http://schemas.openxmlformats.org/drawingml/2006/picture">
+                <pic:pic xmlns:pic="http://schemas.openxmlformats.org/drawingml/2006/picture">
+                  <pic:nvPicPr>
+                    <pic:cNvPr id="1" name=""/>
+                    <pic:cNvPicPr/>
+                  </pic:nvPicPr>
+                  <pic:blipFill>
+                    <a:blip r:embed="rId8"/>
+                    <a:stretch>
+                      <a:fillRect/>
+                    </a:stretch>
+                  </pic:blipFill>
+                  <pic:spPr>
+                    <a:xfrm>
+                      <a:off x="0" y="0"/>
+                      <a:ext cx="4891546" cy="1556829"/>
+                    </a:xfrm>
+                    <a:prstGeom prst="rect">
+                      <a:avLst/>
+                    </a:prstGeom>
+                  </pic:spPr>
+                </pic:pic>
+              </a:graphicData>
+            </a:graphic>
+          </wp:inline>
+        </w:drawing>
+      </w:r>
+    </w:p>
+    <w:p>
+      <w:pPr>
+        <w:rPr>
+          <w:rFonts w:cs="B Nazanin"/>
+          <w:sz w:val="26"/>
+          <w:szCs w:val="26"/>
+          <w:rtl/>
+        </w:rPr>
+      </w:pPr>
+      <w:r>
+        <w:rPr>
+          <w:rFonts w:cs="B Nazanin" w:hint="cs"/>
+          <w:sz w:val="26"/>
+          <w:szCs w:val="26"/>
+          <w:rtl/>
+        </w:rPr>
+        <w:t xml:space="preserve">مدل سوم ؛ اینتگریشن های مبتنی بر ارتباط مسقیم </w:t>
+      </w:r>
+      <w:r>
+        <w:rPr>
+          <w:rFonts w:cs="B Nazanin" w:hint="cs"/>
+          <w:sz w:val="26"/>
+          <w:szCs w:val="26"/>
+          <w:rtl/>
+        </w:rPr>
+        <w:t xml:space="preserve">است ، به طوری که اپلیکیشن ها به صورت مستقیم ارتباط </w:t>
+      </w:r>
+      <w:proofErr w:type="spellStart"/>
+      <w:r>
+        <w:rPr>
+          <w:rFonts w:cs="B Nazanin"/>
+          <w:sz w:val="26"/>
+          <w:szCs w:val="26"/>
+        </w:rPr>
+        <w:t>tcp</w:t>
+      </w:r>
+      <w:proofErr w:type="spellEnd"/>
+      <w:r>
+        <w:rPr>
+          <w:rFonts w:cs="B Nazanin"/>
+          <w:sz w:val="26"/>
+          <w:szCs w:val="26"/>
+        </w:rPr>
+        <w:t>/</w:t>
+      </w:r>
+      <w:proofErr w:type="spellStart"/>
+      <w:r>
+        <w:rPr>
+          <w:rFonts w:cs="B Nazanin"/>
+          <w:sz w:val="26"/>
+          <w:szCs w:val="26"/>
+        </w:rPr>
+        <w:t>ip</w:t>
+      </w:r>
+      <w:proofErr w:type="spellEnd"/>
+      <w:r>
+        <w:rPr>
+          <w:rFonts w:cs="B Nazanin" w:hint="cs"/>
+          <w:sz w:val="26"/>
+          <w:szCs w:val="26"/>
+          <w:rtl/>
+        </w:rPr>
+        <w:t xml:space="preserve"> برقرار کرده (این نوع ارتباط به </w:t>
+      </w:r>
+      <w:r>
+        <w:rPr>
+          <w:rFonts w:cs="B Nazanin"/>
+          <w:sz w:val="26"/>
+          <w:szCs w:val="26"/>
+        </w:rPr>
+        <w:t>named pipe</w:t>
+      </w:r>
+      <w:r>
+        <w:rPr>
+          <w:rFonts w:cs="B Nazanin" w:hint="cs"/>
+          <w:sz w:val="26"/>
+          <w:szCs w:val="26"/>
+          <w:rtl/>
+        </w:rPr>
+        <w:t xml:space="preserve"> نیز معروف اند ) بعد از برقرار ارتباط شروع به ارسال پیام به یکدیگر </w:t>
+      </w:r>
+      <w:r>
+        <w:rPr>
+          <w:rFonts w:cs="B Nazanin" w:hint="cs"/>
+          <w:sz w:val="26"/>
+          <w:szCs w:val="26"/>
+          <w:rtl/>
+        </w:rPr>
+        <w:lastRenderedPageBreak/>
+        <w:t>میکنند ، فرمت پیام ها میتواند به گونه های متفاوتی از جمله باینری</w:t>
+      </w:r>
+      <w:r>
+        <w:rPr>
+          <w:rFonts w:cs="B Nazanin"/>
+          <w:sz w:val="26"/>
+          <w:szCs w:val="26"/>
+        </w:rPr>
+        <w:t xml:space="preserve"> </w:t>
+      </w:r>
+      <w:r>
+        <w:rPr>
+          <w:rFonts w:cs="B Nazanin" w:hint="cs"/>
+          <w:sz w:val="26"/>
+          <w:szCs w:val="26"/>
+          <w:rtl/>
+        </w:rPr>
+        <w:t xml:space="preserve"> یا تکس بیس مانند</w:t>
+      </w:r>
+      <w:r>
+        <w:rPr>
+          <w:rFonts w:cs="B Nazanin" w:hint="cs"/>
+          <w:sz w:val="26"/>
+          <w:szCs w:val="26"/>
+          <w:rtl/>
+        </w:rPr>
+        <w:t xml:space="preserve"> </w:t>
+      </w:r>
+      <w:r>
+        <w:rPr>
+          <w:rFonts w:cs="B Nazanin"/>
+          <w:sz w:val="26"/>
+          <w:szCs w:val="26"/>
+        </w:rPr>
+        <w:t>, xml, json</w:t>
+      </w:r>
+      <w:r>
+        <w:rPr>
+          <w:rFonts w:cs="B Nazanin" w:hint="cs"/>
+          <w:sz w:val="26"/>
+          <w:szCs w:val="26"/>
+          <w:rtl/>
+        </w:rPr>
+        <w:t xml:space="preserve"> ... باشد .</w:t>
+      </w:r>
+      <w:r>
+        <w:rPr>
+          <w:noProof/>
+        </w:rPr>
+        <w:t xml:space="preserve"> </w:t>
+      </w:r>
+      <w:r>
+        <w:rPr>
+          <w:rFonts w:cs="B Nazanin"/>
+          <w:noProof/>
+          <w:sz w:val="26"/>
+          <w:szCs w:val="26"/>
+          <w:rtl/>
+        </w:rPr>
+        <w:drawing>
+          <wp:inline distT="0" distB="0" distL="0" distR="0" wp14:anchorId="206B8FF2" wp14:editId="5CE64CC7">
+            <wp:extent cx="5943600" cy="1253490"/>
+            <wp:effectExtent l="0" t="0" r="0" b="3810"/>
+            <wp:docPr id="3" name="Picture 3"/>
+            <wp:cNvGraphicFramePr>
+              <a:graphicFrameLocks xmlns:a="http://schemas.openxmlformats.org/drawingml/2006/main" noChangeAspect="1"/>
+            </wp:cNvGraphicFramePr>
+            <a:graphic xmlns:a="http://schemas.openxmlformats.org/drawingml/2006/main">
+              <a:graphicData uri="http://schemas.openxmlformats.org/drawingml/2006/picture">
+                <pic:pic xmlns:pic="http://schemas.openxmlformats.org/drawingml/2006/picture">
+                  <pic:nvPicPr>
+                    <pic:cNvPr id="1" name=""/>
+                    <pic:cNvPicPr/>
+                  </pic:nvPicPr>
+                  <pic:blipFill>
+                    <a:blip r:embed="rId9"/>
+                    <a:stretch>
+                      <a:fillRect/>
+                    </a:stretch>
+                  </pic:blipFill>
+                  <pic:spPr>
+                    <a:xfrm>
+                      <a:off x="0" y="0"/>
+                      <a:ext cx="5943600" cy="1253490"/>
+                    </a:xfrm>
+                    <a:prstGeom prst="rect">
+                      <a:avLst/>
+                    </a:prstGeom>
+                  </pic:spPr>
+                </pic:pic>
+              </a:graphicData>
+            </a:graphic>
+          </wp:inline>
+        </w:drawing>
+      </w:r>
+    </w:p>
+    <w:p>
+      <w:pPr>
+        <w:rPr>
+          <w:rFonts w:cs="B Nazanin"/>
+          <w:sz w:val="26"/>
+          <w:szCs w:val="26"/>
+          <w:rtl/>
+        </w:rPr>
+      </w:pPr>
+      <w:r>
+        <w:rPr>
+          <w:rFonts w:cs="B Nazanin" w:hint="cs"/>
+          <w:sz w:val="26"/>
+          <w:szCs w:val="26"/>
+          <w:rtl/>
+        </w:rPr>
+        <w:t>مدل چهارم ؛</w:t>
+      </w:r>
+      <w:r>
+        <w:rPr>
+          <w:rFonts w:cs="B Nazanin" w:hint="cs"/>
+          <w:sz w:val="26"/>
+          <w:szCs w:val="26"/>
+          <w:rtl/>
+        </w:rPr>
+        <w:t xml:space="preserve"> اینتگریشن بر پایه پیام دادن نامتقارن با کمک یک بروکر پیام است ، اپلیکشین اولیه یا تولید کننده اطلاعات در یک سو با هر فرمتی که بخواهد میتواند پیام ارسال کند ولی این بار یک اپلیکیشن میانی پیام ها را دریافت میکند (که اغلب به آن </w:t>
+      </w:r>
+      <w:r>
+        <w:rPr>
+          <w:rFonts w:cs="B Nazanin"/>
+          <w:sz w:val="26"/>
+          <w:szCs w:val="26"/>
+        </w:rPr>
+        <w:t>message broker</w:t>
+      </w:r>
+      <w:r>
+        <w:rPr>
+          <w:rFonts w:cs="B Nazanin" w:hint="cs"/>
+          <w:sz w:val="26"/>
+          <w:szCs w:val="26"/>
+          <w:rtl/>
+        </w:rPr>
+        <w:t xml:space="preserve"> یا</w:t>
+      </w:r>
+      <w:r>
+        <w:rPr>
+          <w:rFonts w:cs="B Nazanin"/>
+          <w:sz w:val="26"/>
+          <w:szCs w:val="26"/>
+        </w:rPr>
+        <w:t xml:space="preserve"> message bus </w:t>
+      </w:r>
+      <w:r>
+        <w:rPr>
+          <w:rFonts w:cs="B Nazanin" w:hint="cs"/>
+          <w:sz w:val="26"/>
+          <w:szCs w:val="26"/>
+          <w:rtl/>
+        </w:rPr>
+        <w:t xml:space="preserve"> میگویند  )</w:t>
+      </w:r>
+      <w:r>
+        <w:rPr>
+          <w:rFonts w:cs="B Nazanin" w:hint="cs"/>
+          <w:sz w:val="26"/>
+          <w:szCs w:val="26"/>
+          <w:rtl/>
+        </w:rPr>
+        <w:t xml:space="preserve"> پیام ها را در یک لیست قرار داده که به آن </w:t>
+      </w:r>
+      <w:r>
+        <w:rPr>
+          <w:rFonts w:cs="B Nazanin"/>
+          <w:sz w:val="26"/>
+          <w:szCs w:val="26"/>
+        </w:rPr>
+        <w:t>Queue</w:t>
+      </w:r>
+      <w:r>
+        <w:rPr>
+          <w:rFonts w:cs="B Nazanin" w:hint="cs"/>
+          <w:sz w:val="26"/>
+          <w:szCs w:val="26"/>
+          <w:rtl/>
+        </w:rPr>
+        <w:t xml:space="preserve"> یا صف می</w:t>
+      </w:r>
+      <w:r>
+        <w:rPr>
+          <w:rFonts w:cs="B Nazanin"/>
+          <w:sz w:val="26"/>
+          <w:szCs w:val="26"/>
+          <w:rtl/>
+        </w:rPr>
+        <w:softHyphen/>
+      </w:r>
+      <w:r>
+        <w:rPr>
+          <w:rFonts w:cs="B Nazanin" w:hint="cs"/>
+          <w:sz w:val="26"/>
+          <w:szCs w:val="26"/>
+          <w:rtl/>
+        </w:rPr>
+        <w:t>گوید</w:t>
+      </w:r>
+      <w:r>
+        <w:rPr>
+          <w:rFonts w:cs="B Nazanin" w:hint="cs"/>
+          <w:sz w:val="26"/>
+          <w:szCs w:val="26"/>
+          <w:rtl/>
+        </w:rPr>
+        <w:t xml:space="preserve"> و آن ها را به هدف ، مقصد یا مصرف کننده منتقل میکنند. </w:t>
+      </w:r>
+    </w:p>
+    <w:p>
+      <w:pPr>
+        <w:rPr>
+          <w:rFonts w:cs="B Nazanin"/>
+          <w:sz w:val="26"/>
+          <w:szCs w:val="26"/>
+        </w:rPr>
+      </w:pPr>
+      <w:r>
+        <w:rPr>
+          <w:rFonts w:cs="B Nazanin"/>
+          <w:noProof/>
+          <w:sz w:val="26"/>
+          <w:szCs w:val="26"/>
+          <w:rtl/>
+        </w:rPr>
+        <w:drawing>
+          <wp:inline distT="0" distB="0" distL="0" distR="0" wp14:anchorId="27D3772D" wp14:editId="422BA2CD">
+            <wp:extent cx="5943600" cy="1717040"/>
+            <wp:effectExtent l="0" t="0" r="0" b="0"/>
+            <wp:docPr id="4" name="Picture 4"/>
+            <wp:cNvGraphicFramePr>
+              <a:graphicFrameLocks xmlns:a="http://schemas.openxmlformats.org/drawingml/2006/main" noChangeAspect="1"/>
+            </wp:cNvGraphicFramePr>
+            <a:graphic xmlns:a="http://schemas.openxmlformats.org/drawingml/2006/main">
+              <a:graphicData uri="http://schemas.openxmlformats.org/drawingml/2006/picture">
+                <pic:pic xmlns:pic="http://schemas.openxmlformats.org/drawingml/2006/picture">
+                  <pic:nvPicPr>
+                    <pic:cNvPr id="1" name=""/>
+                    <pic:cNvPicPr/>
+                  </pic:nvPicPr>
+                  <pic:blipFill>
+                    <a:blip r:embed="rId10"/>
+                    <a:stretch>
+                      <a:fillRect/>
+                    </a:stretch>
+                  </pic:blipFill>
+                  <pic:spPr>
+                    <a:xfrm>
+                      <a:off x="0" y="0"/>
+                      <a:ext cx="5943600" cy="1717040"/>
+                    </a:xfrm>
+                    <a:prstGeom prst="rect">
+                      <a:avLst/>
+                    </a:prstGeom>
+                  </pic:spPr>
+                </pic:pic>
+              </a:graphicData>
+            </a:graphic>
+          </wp:inline>
+        </w:drawing>
+      </w:r>
+    </w:p>
+    <w:p>
+      <w:pPr>
+        <w:rPr>
+          <w:rFonts w:cs="B Nazanin"/>
+          <w:sz w:val="26"/>
+          <w:szCs w:val="26"/>
+          <w:rtl/>
+        </w:rPr>
+      </w:pPr>
+      <w:r>
+        <w:rPr>
+          <w:rFonts w:cs="B Nazanin" w:hint="cs"/>
+          <w:sz w:val="26"/>
+          <w:szCs w:val="26"/>
+          <w:rtl/>
+        </w:rPr>
+        <w:t>{این روش یه روش محبوب است که در اپلیکیشن های متفاوتی میتواند مورد استفاده قرار بگیرد  ، ما از این روش استفاده میکنیم در زیر به ویژگی های این مدل اشاره میکنیم} ویژگی ها</w:t>
+      </w:r>
+      <w:r>
+        <w:rPr>
+          <w:rFonts w:cs="B Nazanin" w:hint="cs"/>
+          <w:sz w:val="26"/>
+          <w:szCs w:val="26"/>
+          <w:rtl/>
+        </w:rPr>
+        <w:t>ی این مدل اینتگریشن</w:t>
+      </w:r>
+      <w:r>
+        <w:rPr>
+          <w:rFonts w:cs="B Nazanin" w:hint="cs"/>
+          <w:sz w:val="26"/>
+          <w:szCs w:val="26"/>
+          <w:rtl/>
+        </w:rPr>
+        <w:t xml:space="preserve"> </w:t>
+      </w:r>
+    </w:p>
+    <w:p>
+      <w:pPr>
+        <w:pStyle w:val="ListParagraph"/>
+        <w:numPr>
+          <w:ilvl w:val="0"/>
+          <w:numId w:val="2"/>
+        </w:numPr>
+        <w:rPr>
+          <w:rFonts w:cs="B Nazanin"/>
+          <w:sz w:val="26"/>
+          <w:szCs w:val="26"/>
+        </w:rPr>
+      </w:pPr>
+      <w:r>
+        <w:rPr>
+          <w:rFonts w:cs="B Nazanin" w:hint="cs"/>
+          <w:sz w:val="26"/>
+          <w:szCs w:val="26"/>
+          <w:rtl/>
+        </w:rPr>
+        <w:t xml:space="preserve">جدا بودن اپلیکیشن تولید کننده و اپلیکیشن مصرف کننده </w:t>
+      </w:r>
+    </w:p>
+    <w:p>
+      <w:pPr>
+        <w:pStyle w:val="ListParagraph"/>
+        <w:numPr>
+          <w:ilvl w:val="1"/>
+          <w:numId w:val="2"/>
+        </w:numPr>
+        <w:rPr>
+          <w:rFonts w:cs="B Nazanin"/>
+          <w:sz w:val="26"/>
+          <w:szCs w:val="26"/>
+        </w:rPr>
+      </w:pPr>
+      <w:r>
+        <w:rPr>
+          <w:rFonts w:cs="B Nazanin" w:hint="cs"/>
+          <w:sz w:val="26"/>
+          <w:szCs w:val="26"/>
+          <w:rtl/>
+        </w:rPr>
+        <w:t>اپلیکیشن تولید کننده و مصرف کننده نیازی ندارد یک دیگر را بشناسند</w:t>
+      </w:r>
+    </w:p>
+    <w:p>
+      <w:pPr>
+        <w:pStyle w:val="ListParagraph"/>
+        <w:numPr>
+          <w:ilvl w:val="1"/>
+          <w:numId w:val="2"/>
+        </w:numPr>
+        <w:rPr>
+          <w:rFonts w:cs="B Nazanin"/>
+          <w:sz w:val="26"/>
+          <w:szCs w:val="26"/>
+        </w:rPr>
+      </w:pPr>
+      <w:r>
+        <w:rPr>
+          <w:rFonts w:cs="B Nazanin" w:hint="cs"/>
+          <w:sz w:val="26"/>
+          <w:szCs w:val="26"/>
+          <w:rtl/>
+        </w:rPr>
+        <w:t xml:space="preserve"> ادرس </w:t>
+      </w:r>
+      <w:proofErr w:type="spellStart"/>
+      <w:r>
+        <w:rPr>
+          <w:rFonts w:cs="B Nazanin"/>
+          <w:sz w:val="26"/>
+          <w:szCs w:val="26"/>
+        </w:rPr>
+        <w:t>ip</w:t>
+      </w:r>
+      <w:proofErr w:type="spellEnd"/>
+      <w:r>
+        <w:rPr>
+          <w:rFonts w:cs="B Nazanin" w:hint="cs"/>
+          <w:sz w:val="26"/>
+          <w:szCs w:val="26"/>
+          <w:rtl/>
+        </w:rPr>
+        <w:t xml:space="preserve"> و .. یکدیگر و تکنولوژی های مورد استفاده یکدیگر را نمیدانند</w:t>
+      </w:r>
+    </w:p>
+    <w:p>
+      <w:pPr>
+        <w:pStyle w:val="ListParagraph"/>
+        <w:numPr>
+          <w:ilvl w:val="1"/>
+          <w:numId w:val="2"/>
+        </w:numPr>
+        <w:rPr>
+          <w:rFonts w:cs="B Nazanin"/>
+          <w:sz w:val="26"/>
+          <w:szCs w:val="26"/>
+        </w:rPr>
+      </w:pPr>
+      <w:r>
+        <w:rPr>
+          <w:rFonts w:cs="B Nazanin" w:hint="cs"/>
+          <w:sz w:val="26"/>
+          <w:szCs w:val="26"/>
+          <w:rtl/>
+        </w:rPr>
+        <w:t xml:space="preserve">تنها چیزی که نیاز است نسبت به هم آگاه باشند ، فرمت </w:t>
+      </w:r>
+      <w:r>
+        <w:rPr>
+          <w:rFonts w:cs="B Nazanin" w:hint="cs"/>
+          <w:sz w:val="26"/>
+          <w:szCs w:val="26"/>
+          <w:rtl/>
+        </w:rPr>
+        <w:t>اطلاعات ارسالی و دریافتی است.</w:t>
+      </w:r>
+    </w:p>
+    <w:p>
+      <w:pPr>
+        <w:pStyle w:val="ListParagraph"/>
+        <w:numPr>
+          <w:ilvl w:val="0"/>
+          <w:numId w:val="2"/>
+        </w:numPr>
+        <w:rPr>
+          <w:rFonts w:cs="B Nazanin"/>
+          <w:sz w:val="26"/>
+          <w:szCs w:val="26"/>
+        </w:rPr>
+      </w:pPr>
+      <w:r>
+        <w:rPr>
+          <w:rFonts w:cs="B Nazanin" w:hint="cs"/>
+          <w:sz w:val="26"/>
+          <w:szCs w:val="26"/>
+          <w:rtl/>
+        </w:rPr>
+        <w:t>ایجاد محیطی مطمئن ، قابل اعتماد برای انجام پردازش ها و ارتباط میان اپلیکیشن ها</w:t>
+      </w:r>
+    </w:p>
+    <w:p>
+      <w:pPr>
+        <w:pStyle w:val="ListParagraph"/>
+        <w:numPr>
+          <w:ilvl w:val="1"/>
+          <w:numId w:val="2"/>
+        </w:numPr>
+        <w:rPr>
+          <w:rFonts w:cs="B Nazanin"/>
+          <w:sz w:val="26"/>
+          <w:szCs w:val="26"/>
+        </w:rPr>
+      </w:pPr>
+      <w:r>
+        <w:rPr>
+          <w:rFonts w:cs="B Nazanin" w:hint="cs"/>
+          <w:sz w:val="26"/>
+          <w:szCs w:val="26"/>
+          <w:rtl/>
+        </w:rPr>
+        <w:t>برنامه های تولیدکننده میتواند به ارسال اطلاعات بپردازند درحالی هیچ برنامه در آن لحظه اطلاعات را مورد استفاده قرار نمیدهد ، به این معنا که اطلاعات در برنامه میانی به صورت موقت ذخیره میشوند ، در ادامه هر گاه که برنامه مصرف کننده اطلاعات در موجود شد ، میتواند از اطلاعات استفاده نماید در حالی که برنامه ارسال کننده به سیسیتم متصل نباشد</w:t>
+      </w:r>
+    </w:p>
+    <w:p>
+      <w:pPr>
+        <w:pStyle w:val="ListParagraph"/>
+        <w:numPr>
+          <w:ilvl w:val="1"/>
+          <w:numId w:val="2"/>
+        </w:numPr>
+        <w:rPr>
+          <w:rFonts w:cs="B Nazanin"/>
+          <w:sz w:val="26"/>
+          <w:szCs w:val="26"/>
+        </w:rPr>
+      </w:pPr>
+      <w:r>
+        <w:rPr>
+          <w:rFonts w:cs="B Nazanin" w:hint="cs"/>
+          <w:sz w:val="26"/>
+          <w:szCs w:val="26"/>
+          <w:rtl/>
+        </w:rPr>
+        <w:t>در صورتی که برنامه مصرف کننده ، در پردازش شکست بخورد ، میتواند ، در خ</w:t>
+      </w:r>
+      <w:r>
+        <w:rPr>
+          <w:rFonts w:cs="B Nazanin" w:hint="cs"/>
+          <w:sz w:val="26"/>
+          <w:szCs w:val="26"/>
+          <w:rtl/>
+        </w:rPr>
+        <w:t>و</w:t>
+      </w:r>
+      <w:r>
+        <w:rPr>
+          <w:rFonts w:cs="B Nazanin" w:hint="cs"/>
+          <w:sz w:val="26"/>
+          <w:szCs w:val="26"/>
+          <w:rtl/>
+        </w:rPr>
+        <w:t xml:space="preserve">است ارسال مجدد داشته باشد ، یا اینکه </w:t>
+      </w:r>
+      <w:r>
+        <w:rPr>
+          <w:rFonts w:cs="B Nazanin" w:hint="cs"/>
+          <w:sz w:val="26"/>
+          <w:szCs w:val="26"/>
+          <w:rtl/>
+        </w:rPr>
+        <w:t>به اطلاعات به مصرف کننده دیگری ارسال شود.</w:t>
+      </w:r>
+    </w:p>
+    <w:p>
+      <w:pPr>
+        <w:pStyle w:val="ListParagraph"/>
+        <w:numPr>
+          <w:ilvl w:val="0"/>
+          <w:numId w:val="2"/>
+        </w:numPr>
+        <w:rPr>
+          <w:rFonts w:cs="B Nazanin"/>
+          <w:sz w:val="26"/>
+          <w:szCs w:val="26"/>
+        </w:rPr>
+      </w:pPr>
+      <w:r>
+        <w:rPr>
+          <w:rFonts w:cs="B Nazanin" w:hint="cs"/>
+          <w:sz w:val="26"/>
+          <w:szCs w:val="26"/>
+          <w:rtl/>
+        </w:rPr>
+        <w:lastRenderedPageBreak/>
+        <w:t>فراهم کردن راهی برای پیاده سازی معماری های افقی (به این معنا که در کنار هم کار کنند) و تعداد بالا</w:t>
+      </w:r>
+    </w:p>
+    <w:p>
+      <w:pPr>
+        <w:pStyle w:val="ListParagraph"/>
+        <w:numPr>
+          <w:ilvl w:val="1"/>
+          <w:numId w:val="2"/>
+        </w:numPr>
+        <w:rPr>
+          <w:rFonts w:cs="B Nazanin"/>
+          <w:sz w:val="26"/>
+          <w:szCs w:val="26"/>
+        </w:rPr>
+      </w:pPr>
+      <w:r>
+        <w:rPr>
+          <w:rFonts w:cs="B Nazanin" w:hint="cs"/>
+          <w:sz w:val="26"/>
+          <w:szCs w:val="26"/>
+          <w:rtl/>
+        </w:rPr>
+        <w:t>اگر برنامه مصرف کننده اطلاعات</w:t>
+      </w:r>
+      <w:r>
+        <w:rPr>
+          <w:rFonts w:cs="B Nazanin"/>
+          <w:sz w:val="26"/>
+          <w:szCs w:val="26"/>
+        </w:rPr>
+        <w:t xml:space="preserve"> </w:t>
+      </w:r>
+      <w:r>
+        <w:rPr>
+          <w:rFonts w:cs="B Nazanin" w:hint="cs"/>
+          <w:sz w:val="26"/>
+          <w:szCs w:val="26"/>
+          <w:rtl/>
+        </w:rPr>
+        <w:t>به تنهایی نتواند همه پیام ها را پردازش کند ، متوان چندین مصرف کننده اطلاعات در کنار هم قرار داد تا فرایند کوتاه تر شود.</w:t>
+      </w:r>
+    </w:p>
+    <w:p>
+      <w:pPr>
+        <w:pStyle w:val="ListParagraph"/>
+        <w:numPr>
+          <w:ilvl w:val="0"/>
+          <w:numId w:val="2"/>
+        </w:numPr>
+        <w:rPr>
+          <w:rFonts w:cs="B Nazanin"/>
+          <w:sz w:val="26"/>
+          <w:szCs w:val="26"/>
+        </w:rPr>
+      </w:pPr>
+      <w:r>
+        <w:rPr>
+          <w:rFonts w:cs="B Nazanin" w:hint="cs"/>
+          <w:sz w:val="26"/>
+          <w:szCs w:val="26"/>
+          <w:rtl/>
+        </w:rPr>
+        <w:t>بسیار پر بازده تر از مدل اینتگریشن مبتنی بر دیتابیس ، چرا که کار کردن با حافظه ها سرعت به مراتب کمتری نسبت به این مدل دارند</w:t>
+      </w:r>
+    </w:p>
+    <w:p>
+      <w:pPr>
+        <w:rPr>
+          <w:rFonts w:cs="B Nazanin"/>
+          <w:sz w:val="26"/>
+          <w:szCs w:val="26"/>
+          <w:rtl/>
+        </w:rPr>
+      </w:pPr>
+    </w:p>
+    <w:p>
+      <w:pPr>
+        <w:rPr>
+          <w:rFonts w:cs="B Nazanin"/>
+          <w:sz w:val="26"/>
+          <w:szCs w:val="26"/>
+          <w:rtl/>
+        </w:rPr>
+      </w:pPr>
+      <w:r>
+        <w:rPr>
+          <w:rFonts w:cs="B Nazanin"/>
+          <w:sz w:val="26"/>
+          <w:szCs w:val="26"/>
+        </w:rPr>
+        <w:t>RabbitMQ</w:t>
+      </w:r>
+      <w:r>
+        <w:rPr>
+          <w:rFonts w:cs="B Nazanin" w:hint="cs"/>
+          <w:sz w:val="26"/>
+          <w:szCs w:val="26"/>
+          <w:rtl/>
+        </w:rPr>
+        <w:t xml:space="preserve"> چیست</w:t>
+      </w:r>
+      <w:r>
+        <w:rPr>
+          <w:rFonts w:cs="B Nazanin" w:hint="cs"/>
+          <w:sz w:val="26"/>
+          <w:szCs w:val="26"/>
+          <w:rtl/>
+        </w:rPr>
+        <w:t>؟</w:t>
+      </w:r>
+    </w:p>
+    <w:p>
+      <w:pPr>
+        <w:rPr>
+          <w:rFonts w:cs="B Nazanin"/>
+          <w:sz w:val="26"/>
+          <w:szCs w:val="26"/>
+          <w:rtl/>
+        </w:rPr>
+      </w:pPr>
+      <w:r>
+        <w:rPr>
+          <w:rFonts w:cs="Calibri"/>
+          <w:sz w:val="26"/>
+          <w:szCs w:val="26"/>
+        </w:rPr>
+        <w:t>RabbitMQ</w:t>
+      </w:r>
+      <w:r>
+        <w:rPr>
+          <w:rFonts w:cs="Calibri" w:hint="cs"/>
+          <w:sz w:val="26"/>
+          <w:szCs w:val="26"/>
+          <w:rtl/>
+        </w:rPr>
+        <w:t xml:space="preserve"> </w:t>
+      </w:r>
+      <w:r>
+        <w:rPr>
+          <w:rFonts w:cs="B Nazanin" w:hint="cs"/>
+          <w:sz w:val="26"/>
+          <w:szCs w:val="26"/>
+          <w:rtl/>
+        </w:rPr>
+        <w:t xml:space="preserve">یک </w:t>
+      </w:r>
+      <w:r>
+        <w:rPr>
+          <w:rFonts w:cs="B Nazanin"/>
+          <w:sz w:val="26"/>
+          <w:szCs w:val="26"/>
+        </w:rPr>
+        <w:t>message broker</w:t>
+      </w:r>
+      <w:r>
+        <w:rPr>
+          <w:rFonts w:cs="B Nazanin" w:hint="cs"/>
+          <w:sz w:val="26"/>
+          <w:szCs w:val="26"/>
+          <w:rtl/>
+        </w:rPr>
+        <w:t xml:space="preserve"> است که پیام را از تولیدکنندگان اطلاعات دریافت میکند و به یک یا چند مصرف کننده اطلاعات منتقل میکند ، یک نرم افزار متن باز است که توسط زبان </w:t>
+      </w:r>
+      <w:r>
+        <w:rPr>
+          <w:rFonts w:cs="B Nazanin"/>
+          <w:sz w:val="26"/>
+          <w:szCs w:val="26"/>
+        </w:rPr>
+        <w:t>Erlang</w:t>
+      </w:r>
+      <w:r>
+        <w:rPr>
+          <w:rFonts w:cs="B Nazanin" w:hint="cs"/>
+          <w:sz w:val="26"/>
+          <w:szCs w:val="26"/>
+          <w:rtl/>
+        </w:rPr>
+        <w:t xml:space="preserve"> نوشته شده ، ویژگی هایی میتوان به این </w:t>
+      </w:r>
+      <w:r>
+        <w:rPr>
+          <w:rFonts w:cs="B Nazanin" w:hint="cs"/>
+          <w:sz w:val="26"/>
+          <w:szCs w:val="26"/>
+          <w:rtl/>
+        </w:rPr>
+        <w:t>بیس اولیه این نرم افزار اضافه کرد که به صورت پلاگین میتوان روی آن نصب نمود ، از چندین پروتکل برای دریافت اطلاعات پشتیبانی میکند ، که بر روی ویندوز ، لینوکس و مک توسعه یافته و همچنین داکر کانتینرآماده به استفاده آن نیز بر روی داکرهاب موجود است</w:t>
+      </w:r>
+    </w:p>
+    <w:p>
+      <w:pPr>
+        <w:rPr>
+          <w:rFonts w:cs="B Nazanin"/>
+          <w:sz w:val="26"/>
+          <w:szCs w:val="26"/>
+          <w:rtl/>
+        </w:rPr>
+      </w:pPr>
+      <w:r>
+        <w:rPr>
+          <w:rFonts w:cs="B Nazanin" w:hint="cs"/>
+          <w:sz w:val="26"/>
+          <w:szCs w:val="26"/>
+          <w:rtl/>
+        </w:rPr>
+        <w:t xml:space="preserve">در تصویر زیر معماری کلی </w:t>
+      </w:r>
+      <w:r>
+        <w:rPr>
+          <w:rFonts w:cs="Calibri"/>
+          <w:sz w:val="26"/>
+          <w:szCs w:val="26"/>
+        </w:rPr>
+        <w:t>RabbitMQ(</w:t>
+      </w:r>
+      <w:proofErr w:type="spellStart"/>
+      <w:r>
+        <w:rPr>
+          <w:rFonts w:cs="Calibri"/>
+          <w:sz w:val="26"/>
+          <w:szCs w:val="26"/>
+        </w:rPr>
+        <w:t>rbmq</w:t>
+      </w:r>
+      <w:proofErr w:type="spellEnd"/>
+      <w:r>
+        <w:rPr>
+          <w:rFonts w:cs="Calibri"/>
+          <w:sz w:val="26"/>
+          <w:szCs w:val="26"/>
+        </w:rPr>
+        <w:t>)</w:t>
+      </w:r>
+      <w:r>
+        <w:rPr>
+          <w:rFonts w:cs="Calibri" w:hint="cs"/>
+          <w:sz w:val="26"/>
+          <w:szCs w:val="26"/>
+          <w:rtl/>
+        </w:rPr>
+        <w:t xml:space="preserve"> </w:t>
+      </w:r>
+      <w:r>
+        <w:rPr>
+          <w:rFonts w:cs="B Nazanin" w:hint="cs"/>
+          <w:sz w:val="26"/>
+          <w:szCs w:val="26"/>
+          <w:rtl/>
+        </w:rPr>
+        <w:t xml:space="preserve">قابل مشاهده است ، </w:t>
+      </w:r>
+      <w:r>
+        <w:rPr>
+          <w:rFonts w:cs="B Nazanin"/>
+          <w:sz w:val="26"/>
+          <w:szCs w:val="26"/>
+        </w:rPr>
+        <w:t>Producer (</w:t>
+      </w:r>
+      <w:proofErr w:type="spellStart"/>
+      <w:r>
+        <w:rPr>
+          <w:rFonts w:cs="B Nazanin"/>
+          <w:sz w:val="26"/>
+          <w:szCs w:val="26"/>
+        </w:rPr>
+        <w:t>pr</w:t>
+      </w:r>
+      <w:proofErr w:type="spellEnd"/>
+      <w:r>
+        <w:rPr>
+          <w:rFonts w:cs="B Nazanin"/>
+          <w:sz w:val="26"/>
+          <w:szCs w:val="26"/>
+        </w:rPr>
+        <w:t>)</w:t>
+      </w:r>
+      <w:r>
+        <w:rPr>
+          <w:rFonts w:cs="B Nazanin" w:hint="cs"/>
+          <w:sz w:val="26"/>
+          <w:szCs w:val="26"/>
+          <w:rtl/>
+        </w:rPr>
+        <w:t xml:space="preserve"> و  </w:t>
+      </w:r>
+      <w:proofErr w:type="spellStart"/>
+      <w:r>
+        <w:rPr>
+          <w:rFonts w:cs="B Nazanin"/>
+          <w:sz w:val="26"/>
+          <w:szCs w:val="26"/>
+        </w:rPr>
+        <w:t>counsumer</w:t>
+      </w:r>
+      <w:proofErr w:type="spellEnd"/>
+      <w:r>
+        <w:rPr>
+          <w:rFonts w:cs="B Nazanin"/>
+          <w:sz w:val="26"/>
+          <w:szCs w:val="26"/>
+        </w:rPr>
+        <w:t>(</w:t>
+      </w:r>
+      <w:proofErr w:type="spellStart"/>
+      <w:r>
+        <w:rPr>
+          <w:rFonts w:cs="B Nazanin"/>
+          <w:sz w:val="26"/>
+          <w:szCs w:val="26"/>
+        </w:rPr>
+        <w:t>cr</w:t>
+      </w:r>
+      <w:proofErr w:type="spellEnd"/>
+      <w:r>
+        <w:rPr>
+          <w:rFonts w:cs="B Nazanin"/>
+          <w:sz w:val="26"/>
+          <w:szCs w:val="26"/>
+        </w:rPr>
+        <w:t>)</w:t>
+      </w:r>
+      <w:r>
+        <w:rPr>
+          <w:rFonts w:cs="B Nazanin" w:hint="cs"/>
+          <w:sz w:val="26"/>
+          <w:szCs w:val="26"/>
+          <w:rtl/>
+        </w:rPr>
+        <w:t xml:space="preserve"> در دو سمت این معماری و </w:t>
+      </w:r>
+      <w:proofErr w:type="spellStart"/>
+      <w:r>
+        <w:rPr>
+          <w:rFonts w:cs="B Nazanin"/>
+          <w:sz w:val="26"/>
+          <w:szCs w:val="26"/>
+        </w:rPr>
+        <w:t>rbmq</w:t>
+      </w:r>
+      <w:proofErr w:type="spellEnd"/>
+      <w:r>
+        <w:rPr>
+          <w:rFonts w:cs="B Nazanin" w:hint="cs"/>
+          <w:sz w:val="26"/>
+          <w:szCs w:val="26"/>
+          <w:rtl/>
+        </w:rPr>
+        <w:t xml:space="preserve"> در مرکز قرار گرفته ، </w:t>
+      </w:r>
+      <w:proofErr w:type="spellStart"/>
+      <w:r>
+        <w:rPr>
+          <w:rFonts w:cs="B Nazanin"/>
+          <w:sz w:val="26"/>
+          <w:szCs w:val="26"/>
+        </w:rPr>
+        <w:t>pr,cr</w:t>
+      </w:r>
+      <w:proofErr w:type="spellEnd"/>
+      <w:r>
+        <w:rPr>
+          <w:rFonts w:cs="B Nazanin" w:hint="cs"/>
+          <w:sz w:val="26"/>
+          <w:szCs w:val="26"/>
+          <w:rtl/>
+        </w:rPr>
+        <w:t xml:space="preserve"> به </w:t>
+      </w:r>
+      <w:proofErr w:type="spellStart"/>
+      <w:r>
+        <w:rPr>
+          <w:rFonts w:cs="B Nazanin"/>
+          <w:sz w:val="26"/>
+          <w:szCs w:val="26"/>
+        </w:rPr>
+        <w:t>rbmq</w:t>
+      </w:r>
+      <w:proofErr w:type="spellEnd"/>
+      <w:r>
+        <w:rPr>
+          <w:rFonts w:cs="B Nazanin" w:hint="cs"/>
+          <w:sz w:val="26"/>
+          <w:szCs w:val="26"/>
+          <w:rtl/>
+        </w:rPr>
+        <w:t xml:space="preserve"> متصل شده و پیام ها را ارسال و میخوانند ، در این بین المان های دیگری از جمله </w:t>
+      </w:r>
+      <w:r>
+        <w:rPr>
+          <w:rFonts w:cs="B Nazanin"/>
+          <w:sz w:val="26"/>
+          <w:szCs w:val="26"/>
+        </w:rPr>
+        <w:t xml:space="preserve">channel , exchange , queue </w:t>
+      </w:r>
+      <w:r>
+        <w:rPr>
+          <w:rFonts w:cs="B Nazanin" w:hint="cs"/>
+          <w:sz w:val="26"/>
+          <w:szCs w:val="26"/>
+          <w:rtl/>
+        </w:rPr>
+        <w:t xml:space="preserve"> نیز وجود دارد</w:t>
+      </w:r>
+      <w:r>
+        <w:rPr>
+          <w:rFonts w:cs="B Nazanin" w:hint="cs"/>
+          <w:sz w:val="26"/>
+          <w:szCs w:val="26"/>
+          <w:rtl/>
+        </w:rPr>
+        <w:t>، در ادامه به توضیح هر یک از این المان ها میپردازیم</w:t>
+      </w:r>
+    </w:p>
+    <w:p>
+      <w:pPr>
+        <w:rPr>
+          <w:rFonts w:cs="B Nazanin"/>
+          <w:sz w:val="26"/>
+          <w:szCs w:val="26"/>
+          <w:rtl/>
+        </w:rPr>
+      </w:pPr>
+      <w:r>
+        <w:rPr>
+          <w:rFonts w:cs="B Nazanin"/>
+          <w:noProof/>
+          <w:sz w:val="26"/>
+          <w:szCs w:val="26"/>
+          <w:rtl/>
+        </w:rPr>
+        <w:drawing>
+          <wp:inline distT="0" distB="0" distL="0" distR="0" wp14:anchorId="1579549C" wp14:editId="6ECB8772">
+            <wp:extent cx="5900184" cy="1854595"/>
+            <wp:effectExtent l="0" t="0" r="5715" b="0"/>
+            <wp:docPr id="5" name="Picture 5"/>
+            <wp:cNvGraphicFramePr>
+              <a:graphicFrameLocks xmlns:a="http://schemas.openxmlformats.org/drawingml/2006/main" noChangeAspect="1"/>
+            </wp:cNvGraphicFramePr>
+            <a:graphic xmlns:a="http://schemas.openxmlformats.org/drawingml/2006/main">
+              <a:graphicData uri="http://schemas.openxmlformats.org/drawingml/2006/picture">
+                <pic:pic xmlns:pic="http://schemas.openxmlformats.org/drawingml/2006/picture">
+                  <pic:nvPicPr>
+                    <pic:cNvPr id="1" name=""/>
+                    <pic:cNvPicPr/>
+                  </pic:nvPicPr>
+                  <pic:blipFill rotWithShape="1">
+                    <a:blip r:embed="rId11"/>
+                    <a:srcRect l="725" t="11185" b="2935"/>
+                    <a:stretch/>
+                  </pic:blipFill>
+                  <pic:spPr bwMode="auto">
+                    <a:xfrm>
+                      <a:off x="0" y="0"/>
+                      <a:ext cx="5900468" cy="1854684"/>
+                    </a:xfrm>
+                    <a:prstGeom prst="rect">
+                      <a:avLst/>
+                    </a:prstGeom>
+                    <a:ln>
+                      <a:noFill/>
+                    </a:ln>
+                    <a:extLst>
+                      <a:ext uri="{53640926-AAD7-44D8-BBD7-CCE9431645EC}">
+                        <a14:shadowObscured xmlns:a14="http://schemas.microsoft.com/office/drawing/2010/main"/>
+                      </a:ext>
+                    </a:extLst>
+                  </pic:spPr>
+                </pic:pic>
+              </a:graphicData>
+            </a:graphic>
+          </wp:inline>
+        </w:drawing>
+      </w:r>
+    </w:p>
+    <w:p>
+      <w:pPr>
+        <w:rPr>
+          <w:rFonts w:cs="B Nazanin"/>
+          <w:sz w:val="26"/>
+          <w:szCs w:val="26"/>
+        </w:rPr>
+      </w:pPr>
+    </w:p>
+    <w:p>
+      <w:pPr>
+        <w:rPr>
+          <w:rFonts w:cs="B Nazanin"/>
+          <w:sz w:val="26"/>
+          <w:szCs w:val="26"/>
+          <w:rtl/>
+        </w:rPr>
+      </w:pPr>
+    </w:p>
+    <w:p>
+      <w:pPr>
+        <w:rPr>
+          <w:rFonts w:cs="B Nazanin"/>
+          <w:sz w:val="26"/>
+          <w:szCs w:val="26"/>
+          <w:rtl/>
+        </w:rPr>
+      </w:pPr>
+    </w:p>
+    <w:p>
+      <w:pPr>
+        <w:rPr>
+          <w:rFonts w:cs="B Nazanin"/>
+          <w:sz w:val="26"/>
+          <w:szCs w:val="26"/>
+          <w:rtl/>
+        </w:rPr>
+      </w:pPr>
+    </w:p>
+    <w:p>
+      <w:pPr>
+        <w:rPr>
+          <w:rFonts w:cs="B Nazanin"/>
+          <w:sz w:val="26"/>
+          <w:szCs w:val="26"/>
+          <w:rtl/>
+        </w:rPr>
+      </w:pPr>
+      <w:r>
+        <w:rPr>
+          <w:rFonts w:cs="B Nazanin" w:hint="cs"/>
+          <w:sz w:val="26"/>
+          <w:szCs w:val="26"/>
+          <w:rtl/>
+        </w:rPr>
+        <w:lastRenderedPageBreak/>
+        <w:t xml:space="preserve">اینجا هنوز کلی کار داریم ، ولی مسئله اینجاس هنوز </w:t>
+      </w:r>
+      <w:r>
+        <w:rPr>
+          <w:rFonts w:cs="B Nazanin"/>
+          <w:sz w:val="26"/>
+          <w:szCs w:val="26"/>
+        </w:rPr>
+        <w:t xml:space="preserve">consumer </w:t>
+      </w:r>
+      <w:r>
+        <w:rPr>
+          <w:rFonts w:cs="B Nazanin" w:hint="cs"/>
+          <w:sz w:val="26"/>
+          <w:szCs w:val="26"/>
+          <w:rtl/>
+        </w:rPr>
+        <w:t xml:space="preserve"> رو نساختیم !</w:t>
+      </w:r>
+    </w:p>
+    <w:p>
+      <w:pPr>
+        <w:rPr>
+          <w:rFonts w:cs="B Nazanin"/>
+          <w:sz w:val="26"/>
+          <w:szCs w:val="26"/>
+          <w:rtl/>
+        </w:rPr>
+      </w:pPr>
+      <w:r>
+        <w:rPr>
+          <w:rFonts w:cs="B Nazanin" w:hint="cs"/>
+          <w:sz w:val="26"/>
+          <w:szCs w:val="26"/>
+          <w:rtl/>
+        </w:rPr>
+        <w:t>پس بریم سراغ اون و جنگو !</w:t>
+      </w:r>
+    </w:p>
+    <w:p>
+      <w:pPr>
+        <w:rPr>
+          <w:rFonts w:cs="B Nazanin"/>
+          <w:sz w:val="26"/>
+          <w:szCs w:val="26"/>
+          <w:rtl/>
+        </w:rPr>
+      </w:pPr>
+    </w:p>
+    <w:p>
+      <w:pPr>
+        <w:rPr>
+          <w:rFonts w:cs="B Nazanin"/>
+          <w:sz w:val="26"/>
+          <w:szCs w:val="26"/>
+          <w:rtl/>
+        </w:rPr>
+      </w:pPr>
+    </w:p>
+    <w:p>
+      <w:pPr>
+        <w:rPr>
+          <w:rFonts w:cs="B Nazanin"/>
+          <w:sz w:val="26"/>
+          <w:szCs w:val="26"/>
+          <w:rtl/>
+        </w:rPr>
+      </w:pPr>
+    </w:p>
+    <w:p>
+      <w:pPr>
+        <w:rPr>
+          <w:rFonts w:cs="B Nazanin"/>
+          <w:sz w:val="26"/>
+          <w:szCs w:val="26"/>
+          <w:rtl/>
+        </w:rPr>
+      </w:pPr>
+    </w:p>
+    <w:p>
+      <w:pPr>
+        <w:rPr>
+          <w:rFonts w:cs="B Nazanin"/>
+          <w:sz w:val="26"/>
+          <w:szCs w:val="26"/>
+          <w:rtl/>
+        </w:rPr>
+      </w:pPr>
+    </w:p>
+    <w:p>
+      <w:pPr>
+        <w:rPr>
+          <w:rFonts w:cs="B Nazanin"/>
+          <w:sz w:val="26"/>
+          <w:szCs w:val="26"/>
+          <w:rtl/>
+        </w:rPr>
+      </w:pPr>
+    </w:p>
+    <w:p>
+      <w:pPr>
+        <w:rPr>
+          <w:rFonts w:cs="B Nazanin"/>
+          <w:sz w:val="26"/>
+          <w:szCs w:val="26"/>
+          <w:rtl/>
+        </w:rPr>
+      </w:pPr>
+    </w:p>
+    <w:p>
+      <w:pPr>
+        <w:rPr>
+          <w:rFonts w:cs="B Nazanin"/>
+          <w:sz w:val="26"/>
+          <w:szCs w:val="26"/>
+          <w:rtl/>
+        </w:rPr>
+      </w:pPr>
+    </w:p>
+    <w:p>
+      <w:pPr>
+        <w:rPr>
+          <w:rFonts w:cs="B Nazanin"/>
+          <w:sz w:val="26"/>
+          <w:szCs w:val="26"/>
+          <w:rtl/>
+        </w:rPr>
+      </w:pPr>
+    </w:p>
+    <w:p>
+      <w:pPr>
+        <w:rPr>
+          <w:rFonts w:cs="B Nazanin"/>
+          <w:sz w:val="26"/>
+          <w:szCs w:val="26"/>
+          <w:rtl/>
+        </w:rPr>
+      </w:pPr>
+    </w:p>
+    <w:p>
+      <w:pPr>
+        <w:rPr>
+          <w:rFonts w:cs="B Nazanin"/>
+          <w:sz w:val="26"/>
+          <w:szCs w:val="26"/>
+          <w:rtl/>
+        </w:rPr>
+      </w:pPr>
+    </w:p>
+    <w:p>
+      <w:pPr>
+        <w:rPr>
+          <w:rFonts w:cs="B Nazanin"/>
+          <w:sz w:val="26"/>
+          <w:szCs w:val="26"/>
+          <w:rtl/>
+        </w:rPr>
+      </w:pPr>
+    </w:p>
+    <w:p>
+      <w:pPr>
+        <w:rPr>
+          <w:rFonts w:cs="B Nazanin"/>
+          <w:sz w:val="26"/>
+          <w:szCs w:val="26"/>
+          <w:rtl/>
+        </w:rPr>
+      </w:pPr>
+    </w:p>
+    <w:p>
+      <w:pPr>
+        <w:rPr>
+          <w:rFonts w:cs="B Nazanin"/>
+          <w:sz w:val="26"/>
+          <w:szCs w:val="26"/>
+          <w:rtl/>
+        </w:rPr>
+      </w:pPr>
+    </w:p>
+    <w:p>
+      <w:pPr>
+        <w:rPr>
+          <w:rFonts w:cs="B Nazanin"/>
+          <w:sz w:val="26"/>
+          <w:szCs w:val="26"/>
+          <w:rtl/>
+        </w:rPr>
+      </w:pPr>
+    </w:p>
+    <w:p>
+      <w:pPr>
+        <w:rPr>
+          <w:rFonts w:cs="B Nazanin"/>
+          <w:sz w:val="26"/>
+          <w:szCs w:val="26"/>
+          <w:rtl/>
+        </w:rPr>
+      </w:pPr>
+    </w:p>
+    <w:p>
+      <w:pPr>
+        <w:rPr>
+          <w:rFonts w:cs="B Nazanin"/>
+          <w:sz w:val="26"/>
+          <w:szCs w:val="26"/>
+          <w:rtl/>
+        </w:rPr>
+      </w:pPr>
+    </w:p>
     <w:sectPr>
       <w:pgSz w:w="12240" w:h="15840"/>
       <w:pgMar w:top="1440" w:right="1440" w:bottom="1440" w:left="1440" w:header="720" w:footer="720" w:gutter="0"/>
@@ -2071,6 +4879,279 @@
     </w:sectPr>
   </w:body>
 </w:document>
+</file>
+
+<file path=word/numbering.xml><?xml version="1.0" encoding="utf-8"?>
+<w:numbering xmlns:wpc="http://schemas.microsoft.com/office/word/2010/wordprocessingCanvas" xmlns:cx="http://schemas.microsoft.com/office/drawing/2014/chartex" xmlns:cx1="http://schemas.microsoft.com/office/drawing/2015/9/8/chartex" xmlns:cx2="http://schemas.microsoft.com/office/drawing/2015/10/21/chartex" xmlns:cx3="http://schemas.microsoft.com/office/drawing/2016/5/9/chartex" xmlns:cx4="http://schemas.microsoft.com/office/drawing/2016/5/10/chartex" xmlns:cx5="http://schemas.microsoft.com/office/drawing/2016/5/11/chartex" xmlns:cx6="http://schemas.microsoft.com/office/drawing/2016/5/12/chartex" xmlns:cx7="http://schemas.microsoft.com/office/drawing/2016/5/13/chartex" xmlns:cx8="http://schemas.microsoft.com/office/drawing/2016/5/14/chartex" xmlns:mc="http://schemas.openxmlformats.org/markup-compatibility/2006" xmlns:aink="http://schemas.microsoft.com/office/drawing/2016/ink" xmlns:am3d="http://schemas.microsoft.com/office/drawing/2017/model3d" xmlns:o="urn:schemas-microsoft-com:office:office" xmlns:r="http://schemas.openxmlformats.org/officeDocument/2006/relationships" xmlns:m="http://schemas.openxmlformats.org/officeDocument/2006/math" xmlns:v="urn:schemas-microsoft-com:vml" xmlns:wp14="http://schemas.microsoft.com/office/word/2010/wordprocessingDrawing" xmlns:wp="http://schemas.openxmlformats.org/drawingml/2006/wordprocessingDrawing" xmlns:w10="urn:schemas-microsoft-com:office:word" xmlns:w="http://schemas.openxmlformats.org/wordprocessingml/2006/main" xmlns:w14="http://schemas.microsoft.com/office/word/2010/wordml" xmlns:w15="http://schemas.microsoft.com/office/word/2012/wordml" xmlns:w16cex="http://schemas.microsoft.com/office/word/2018/wordml/cex" xmlns:w16cid="http://schemas.microsoft.com/office/word/2016/wordml/cid" xmlns:w16="http://schemas.microsoft.com/office/word/2018/wordml" xmlns:w16se="http://schemas.microsoft.com/office/word/2015/wordml/symex" xmlns:wpg="http://schemas.microsoft.com/office/word/2010/wordprocessingGroup" xmlns:wpi="http://schemas.microsoft.com/office/word/2010/wordprocessingInk" xmlns:wne="http://schemas.microsoft.com/office/word/2006/wordml" xmlns:wps="http://schemas.microsoft.com/office/word/2010/wordprocessingShape" mc:Ignorable="w14 w15 w16se w16cid w16 w16cex wp14">
+  <w:abstractNum w:abstractNumId="0" w15:restartNumberingAfterBreak="0">
+    <w:nsid w:val="03C14291"/>
+    <w:multiLevelType w:val="hybridMultilevel"/>
+    <w:tmpl w:val="0B7AAE88"/>
+    <w:lvl w:ilvl="0" w:tplc="04090001">
+      <w:start w:val="1"/>
+      <w:numFmt w:val="bullet"/>
+      <w:lvlText w:val=""/>
+      <w:lvlJc w:val="left"/>
+      <w:pPr>
+        <w:ind w:left="720" w:hanging="360"/>
+      </w:pPr>
+      <w:rPr>
+        <w:rFonts w:ascii="Symbol" w:hAnsi="Symbol" w:hint="default"/>
+      </w:rPr>
+    </w:lvl>
+    <w:lvl w:ilvl="1" w:tplc="04090003">
+      <w:start w:val="1"/>
+      <w:numFmt w:val="bullet"/>
+      <w:lvlText w:val="o"/>
+      <w:lvlJc w:val="left"/>
+      <w:pPr>
+        <w:ind w:left="1440" w:hanging="360"/>
+      </w:pPr>
+      <w:rPr>
+        <w:rFonts w:ascii="Courier New" w:hAnsi="Courier New" w:cs="Courier New" w:hint="default"/>
+      </w:rPr>
+    </w:lvl>
+    <w:lvl w:ilvl="2" w:tplc="04090005">
+      <w:start w:val="1"/>
+      <w:numFmt w:val="bullet"/>
+      <w:lvlText w:val=""/>
+      <w:lvlJc w:val="left"/>
+      <w:pPr>
+        <w:ind w:left="2160" w:hanging="360"/>
+      </w:pPr>
+      <w:rPr>
+        <w:rFonts w:ascii="Wingdings" w:hAnsi="Wingdings" w:hint="default"/>
+      </w:rPr>
+    </w:lvl>
+    <w:lvl w:ilvl="3" w:tplc="04090001">
+      <w:start w:val="1"/>
+      <w:numFmt w:val="bullet"/>
+      <w:lvlText w:val=""/>
+      <w:lvlJc w:val="left"/>
+      <w:pPr>
+        <w:ind w:left="2880" w:hanging="360"/>
+      </w:pPr>
+      <w:rPr>
+        <w:rFonts w:ascii="Symbol" w:hAnsi="Symbol" w:hint="default"/>
+      </w:rPr>
+    </w:lvl>
+    <w:lvl w:ilvl="4" w:tplc="04090003">
+      <w:start w:val="1"/>
+      <w:numFmt w:val="bullet"/>
+      <w:lvlText w:val="o"/>
+      <w:lvlJc w:val="left"/>
+      <w:pPr>
+        <w:ind w:left="3600" w:hanging="360"/>
+      </w:pPr>
+      <w:rPr>
+        <w:rFonts w:ascii="Courier New" w:hAnsi="Courier New" w:cs="Courier New" w:hint="default"/>
+      </w:rPr>
+    </w:lvl>
+    <w:lvl w:ilvl="5" w:tplc="04090005">
+      <w:start w:val="1"/>
+      <w:numFmt w:val="bullet"/>
+      <w:lvlText w:val=""/>
+      <w:lvlJc w:val="left"/>
+      <w:pPr>
+        <w:ind w:left="4320" w:hanging="360"/>
+      </w:pPr>
+      <w:rPr>
+        <w:rFonts w:ascii="Wingdings" w:hAnsi="Wingdings" w:hint="default"/>
+      </w:rPr>
+    </w:lvl>
+    <w:lvl w:ilvl="6" w:tplc="04090001">
+      <w:start w:val="1"/>
+      <w:numFmt w:val="bullet"/>
+      <w:lvlText w:val=""/>
+      <w:lvlJc w:val="left"/>
+      <w:pPr>
+        <w:ind w:left="5040" w:hanging="360"/>
+      </w:pPr>
+      <w:rPr>
+        <w:rFonts w:ascii="Symbol" w:hAnsi="Symbol" w:hint="default"/>
+      </w:rPr>
+    </w:lvl>
+    <w:lvl w:ilvl="7" w:tplc="04090003">
+      <w:start w:val="1"/>
+      <w:numFmt w:val="bullet"/>
+      <w:lvlText w:val="o"/>
+      <w:lvlJc w:val="left"/>
+      <w:pPr>
+        <w:ind w:left="5760" w:hanging="360"/>
+      </w:pPr>
+      <w:rPr>
+        <w:rFonts w:ascii="Courier New" w:hAnsi="Courier New" w:cs="Courier New" w:hint="default"/>
+      </w:rPr>
+    </w:lvl>
+    <w:lvl w:ilvl="8" w:tplc="04090005">
+      <w:start w:val="1"/>
+      <w:numFmt w:val="bullet"/>
+      <w:lvlText w:val=""/>
+      <w:lvlJc w:val="left"/>
+      <w:pPr>
+        <w:ind w:left="6480" w:hanging="360"/>
+      </w:pPr>
+      <w:rPr>
+        <w:rFonts w:ascii="Wingdings" w:hAnsi="Wingdings" w:hint="default"/>
+      </w:rPr>
+    </w:lvl>
+  </w:abstractNum>
+  <w:abstractNum w:abstractNumId="1" w15:restartNumberingAfterBreak="0">
+    <w:nsid w:val="3A7C72F4"/>
+    <w:multiLevelType w:val="multilevel"/>
+    <w:tmpl w:val="9086EC6A"/>
+    <w:lvl w:ilvl="0">
+      <w:start w:val="1"/>
+      <w:numFmt w:val="bullet"/>
+      <w:lvlText w:val=""/>
+      <w:lvlJc w:val="left"/>
+      <w:pPr>
+        <w:tabs>
+          <w:tab w:val="num" w:pos="720"/>
+        </w:tabs>
+        <w:ind w:left="720" w:hanging="360"/>
+      </w:pPr>
+      <w:rPr>
+        <w:rFonts w:ascii="Symbol" w:hAnsi="Symbol" w:hint="default"/>
+        <w:sz w:val="20"/>
+      </w:rPr>
+    </w:lvl>
+    <w:lvl w:ilvl="1" w:tentative="1">
+      <w:start w:val="1"/>
+      <w:numFmt w:val="bullet"/>
+      <w:lvlText w:val="o"/>
+      <w:lvlJc w:val="left"/>
+      <w:pPr>
+        <w:tabs>
+          <w:tab w:val="num" w:pos="1440"/>
+        </w:tabs>
+        <w:ind w:left="1440" w:hanging="360"/>
+      </w:pPr>
+      <w:rPr>
+        <w:rFonts w:ascii="Courier New" w:hAnsi="Courier New" w:hint="default"/>
+        <w:sz w:val="20"/>
+      </w:rPr>
+    </w:lvl>
+    <w:lvl w:ilvl="2" w:tentative="1">
+      <w:start w:val="1"/>
+      <w:numFmt w:val="bullet"/>
+      <w:lvlText w:val=""/>
+      <w:lvlJc w:val="left"/>
+      <w:pPr>
+        <w:tabs>
+          <w:tab w:val="num" w:pos="2160"/>
+        </w:tabs>
+        <w:ind w:left="2160" w:hanging="360"/>
+      </w:pPr>
+      <w:rPr>
+        <w:rFonts w:ascii="Wingdings" w:hAnsi="Wingdings" w:hint="default"/>
+        <w:sz w:val="20"/>
+      </w:rPr>
+    </w:lvl>
+    <w:lvl w:ilvl="3" w:tentative="1">
+      <w:start w:val="1"/>
+      <w:numFmt w:val="bullet"/>
+      <w:lvlText w:val=""/>
+      <w:lvlJc w:val="left"/>
+      <w:pPr>
+        <w:tabs>
+          <w:tab w:val="num" w:pos="2880"/>
+        </w:tabs>
+        <w:ind w:left="2880" w:hanging="360"/>
+      </w:pPr>
+      <w:rPr>
+        <w:rFonts w:ascii="Wingdings" w:hAnsi="Wingdings" w:hint="default"/>
+        <w:sz w:val="20"/>
+      </w:rPr>
+    </w:lvl>
+    <w:lvl w:ilvl="4" w:tentative="1">
+      <w:start w:val="1"/>
+      <w:numFmt w:val="bullet"/>
+      <w:lvlText w:val=""/>
+      <w:lvlJc w:val="left"/>
+      <w:pPr>
+        <w:tabs>
+          <w:tab w:val="num" w:pos="3600"/>
+        </w:tabs>
+        <w:ind w:left="3600" w:hanging="360"/>
+      </w:pPr>
+      <w:rPr>
+        <w:rFonts w:ascii="Wingdings" w:hAnsi="Wingdings" w:hint="default"/>
+        <w:sz w:val="20"/>
+      </w:rPr>
+    </w:lvl>
+    <w:lvl w:ilvl="5" w:tentative="1">
+      <w:start w:val="1"/>
+      <w:numFmt w:val="bullet"/>
+      <w:lvlText w:val=""/>
+      <w:lvlJc w:val="left"/>
+      <w:pPr>
+        <w:tabs>
+          <w:tab w:val="num" w:pos="4320"/>
+        </w:tabs>
+        <w:ind w:left="4320" w:hanging="360"/>
+      </w:pPr>
+      <w:rPr>
+        <w:rFonts w:ascii="Wingdings" w:hAnsi="Wingdings" w:hint="default"/>
+        <w:sz w:val="20"/>
+      </w:rPr>
+    </w:lvl>
+    <w:lvl w:ilvl="6" w:tentative="1">
+      <w:start w:val="1"/>
+      <w:numFmt w:val="bullet"/>
+      <w:lvlText w:val=""/>
+      <w:lvlJc w:val="left"/>
+      <w:pPr>
+        <w:tabs>
+          <w:tab w:val="num" w:pos="5040"/>
+        </w:tabs>
+        <w:ind w:left="5040" w:hanging="360"/>
+      </w:pPr>
+      <w:rPr>
+        <w:rFonts w:ascii="Wingdings" w:hAnsi="Wingdings" w:hint="default"/>
+        <w:sz w:val="20"/>
+      </w:rPr>
+    </w:lvl>
+    <w:lvl w:ilvl="7" w:tentative="1">
+      <w:start w:val="1"/>
+      <w:numFmt w:val="bullet"/>
+      <w:lvlText w:val=""/>
+      <w:lvlJc w:val="left"/>
+      <w:pPr>
+        <w:tabs>
+          <w:tab w:val="num" w:pos="5760"/>
+        </w:tabs>
+        <w:ind w:left="5760" w:hanging="360"/>
+      </w:pPr>
+      <w:rPr>
+        <w:rFonts w:ascii="Wingdings" w:hAnsi="Wingdings" w:hint="default"/>
+        <w:sz w:val="20"/>
+      </w:rPr>
+    </w:lvl>
+    <w:lvl w:ilvl="8" w:tentative="1">
+      <w:start w:val="1"/>
+      <w:numFmt w:val="bullet"/>
+      <w:lvlText w:val=""/>
+      <w:lvlJc w:val="left"/>
+      <w:pPr>
+        <w:tabs>
+          <w:tab w:val="num" w:pos="6480"/>
+        </w:tabs>
+        <w:ind w:left="6480" w:hanging="360"/>
+      </w:pPr>
+      <w:rPr>
+        <w:rFonts w:ascii="Wingdings" w:hAnsi="Wingdings" w:hint="default"/>
+        <w:sz w:val="20"/>
+      </w:rPr>
+    </w:lvl>
+  </w:abstractNum>
+  <w:num w:numId="1">
+    <w:abstractNumId w:val="1"/>
+  </w:num>
+  <w:num w:numId="2">
+    <w:abstractNumId w:val="0"/>
+  </w:num>
+</w:numbering>
 </file>
 
 <file path=word/styles.xml><?xml version="1.0" encoding="utf-8"?>
@@ -2506,6 +5587,29 @@
     <w:semiHidden/>
     <w:unhideWhenUsed/>
   </w:style>
+  <w:style w:type="character" w:styleId="Hyperlink">
+    <w:name w:val="Hyperlink"/>
+    <w:basedOn w:val="DefaultParagraphFont"/>
+    <w:uiPriority w:val="99"/>
+    <w:semiHidden/>
+    <w:unhideWhenUsed/>
+    <w:rsid w:val="003B0BD3"/>
+    <w:rPr>
+      <w:color w:val="0000FF"/>
+      <w:u w:val="single"/>
+    </w:rPr>
+  </w:style>
+  <w:style w:type="paragraph" w:styleId="ListParagraph">
+    <w:name w:val="List Paragraph"/>
+    <w:basedOn w:val="Normal"/>
+    <w:uiPriority w:val="34"/>
+    <w:qFormat/>
+    <w:rsid w:val="00AF1D54"/>
+    <w:pPr>
+      <w:ind w:left="720"/>
+      <w:contextualSpacing/>
+    </w:pPr>
+  </w:style>
 </w:styles>
 </file>
 

</xml_diff>

<commit_message>
around functionality -not yet
</commit_message>
<xml_diff>
--- a/Report.docx
+++ b/Report.docx
@@ -4681,6 +4681,34 @@
         </w:rPr>
         <w:t xml:space="preserve"> رو نساختیم !</w:t>
       </w:r>
+    </w:p>
+    <w:p>
+      <w:pPr>
+        <w:rPr>
+          <w:rFonts w:cs="B Nazanin"/>
+          <w:sz w:val="26"/>
+          <w:szCs w:val="26"/>
+          <w:rtl/>
+        </w:rPr>
+      </w:pPr>
+      <w:r>
+        <w:rPr>
+          <w:rFonts w:cs="B Nazanin" w:hint="cs"/>
+          <w:sz w:val="26"/>
+          <w:szCs w:val="26"/>
+          <w:rtl/>
+        </w:rPr>
+        <w:t xml:space="preserve">ولی تست کردم </w:t>
+      </w:r>
+    </w:p>
+    <w:p>
+      <w:pPr>
+        <w:rPr>
+          <w:rFonts w:cs="B Nazanin"/>
+          <w:sz w:val="26"/>
+          <w:szCs w:val="26"/>
+        </w:rPr>
+      </w:pPr>
     </w:p>
     <w:p>
       <w:pPr>

</xml_diff>

<commit_message>
change the data storage type
</commit_message>
<xml_diff>
--- a/Report.docx
+++ b/Report.docx
@@ -4387,25 +4387,7 @@
           <w:sz w:val="26"/>
           <w:szCs w:val="26"/>
         </w:rPr>
-        <w:t>Producer (</w:t>
-      </w:r>
-      <w:proofErr w:type="spellStart"/>
-      <w:r>
-        <w:rPr>
-          <w:rFonts w:cs="B Nazanin"/>
-          <w:sz w:val="26"/>
-          <w:szCs w:val="26"/>
-        </w:rPr>
-        <w:t>pr</w:t>
-      </w:r>
-      <w:proofErr w:type="spellEnd"/>
-      <w:r>
-        <w:rPr>
-          <w:rFonts w:cs="B Nazanin"/>
-          <w:sz w:val="26"/>
-          <w:szCs w:val="26"/>
-        </w:rPr>
-        <w:t>)</w:t>
+        <w:t>Producer (pr)</w:t>
       </w:r>
       <w:r>
         <w:rPr>

</xml_diff>